<commit_message>
08092013 finished incorporating rafe's edits
</commit_message>
<xml_diff>
--- a/Hylarana centropeninsularis_final_formattedRMB.docx
+++ b/Hylarana centropeninsularis_final_formattedRMB.docx
@@ -63,40 +63,60 @@
           <w:smallCaps/>
           <w:vertAlign w:val="superscript"/>
         </w:rPr>
-        <w:t>1</w:t>
-      </w:r>
-      <w:proofErr w:type="gramStart"/>
+        <w:t>1,</w:t>
+      </w:r>
+      <w:r>
+        <w:rPr>
+          <w:rStyle w:val="FootnoteReference"/>
+          <w:rFonts w:ascii="Times New Roman" w:hAnsi="Times New Roman" w:cs="Times New Roman"/>
+          <w:smallCaps/>
+        </w:rPr>
+        <w:footnoteReference w:id="1"/>
+      </w:r>
+      <w:r>
+        <w:rPr>
+          <w:rFonts w:ascii="Times New Roman" w:hAnsi="Times New Roman" w:cs="Times New Roman"/>
+          <w:smallCaps/>
+        </w:rPr>
+        <w:t>,</w:t>
+      </w:r>
+      <w:r>
+        <w:rPr>
+          <w:rFonts w:ascii="Times New Roman" w:hAnsi="Times New Roman" w:cs="Times New Roman"/>
+          <w:smallCaps/>
+        </w:rPr>
+        <w:t xml:space="preserve"> </w:t>
+      </w:r>
+      <w:proofErr w:type="spellStart"/>
+      <w:r>
+        <w:rPr>
+          <w:rFonts w:ascii="Times New Roman" w:hAnsi="Times New Roman" w:cs="Times New Roman"/>
+          <w:smallCaps/>
+        </w:rPr>
+        <w:t>Rafe</w:t>
+      </w:r>
+      <w:proofErr w:type="spellEnd"/>
+      <w:r>
+        <w:rPr>
+          <w:rFonts w:ascii="Times New Roman" w:hAnsi="Times New Roman" w:cs="Times New Roman"/>
+          <w:smallCaps/>
+        </w:rPr>
+        <w:t xml:space="preserve"> M. Brown</w:t>
+      </w:r>
       <w:r>
         <w:rPr>
           <w:rFonts w:ascii="Times New Roman" w:hAnsi="Times New Roman" w:cs="Times New Roman"/>
           <w:smallCaps/>
           <w:vertAlign w:val="superscript"/>
         </w:rPr>
-        <w:t>,5,6</w:t>
-      </w:r>
-      <w:proofErr w:type="gramEnd"/>
+        <w:t>1</w:t>
+      </w:r>
       <w:r>
         <w:rPr>
           <w:rFonts w:ascii="Times New Roman" w:hAnsi="Times New Roman" w:cs="Times New Roman"/>
           <w:smallCaps/>
         </w:rPr>
-        <w:t xml:space="preserve">, </w:t>
-      </w:r>
-      <w:proofErr w:type="spellStart"/>
-      <w:r>
-        <w:rPr>
-          <w:rFonts w:ascii="Times New Roman" w:hAnsi="Times New Roman" w:cs="Times New Roman"/>
-          <w:smallCaps/>
-        </w:rPr>
-        <w:t>Rafe</w:t>
-      </w:r>
-      <w:proofErr w:type="spellEnd"/>
-      <w:r>
-        <w:rPr>
-          <w:rFonts w:ascii="Times New Roman" w:hAnsi="Times New Roman" w:cs="Times New Roman"/>
-          <w:smallCaps/>
-        </w:rPr>
-        <w:t xml:space="preserve"> M. Brown</w:t>
+        <w:t>, Kelvin K. P. Lim</w:t>
       </w:r>
       <w:r>
         <w:rPr>
@@ -104,14 +124,30 @@
           <w:smallCaps/>
           <w:vertAlign w:val="superscript"/>
         </w:rPr>
-        <w:t>1</w:t>
+        <w:t>2</w:t>
       </w:r>
       <w:r>
         <w:rPr>
           <w:rFonts w:ascii="Times New Roman" w:hAnsi="Times New Roman" w:cs="Times New Roman"/>
           <w:smallCaps/>
         </w:rPr>
-        <w:t>, Kelvin K. P. Lim</w:t>
+        <w:t xml:space="preserve">, </w:t>
+      </w:r>
+      <w:proofErr w:type="spellStart"/>
+      <w:r>
+        <w:rPr>
+          <w:rFonts w:ascii="Times New Roman" w:hAnsi="Times New Roman" w:cs="Times New Roman"/>
+          <w:smallCaps/>
+        </w:rPr>
+        <w:t>Norhayati</w:t>
+      </w:r>
+      <w:proofErr w:type="spellEnd"/>
+      <w:r>
+        <w:rPr>
+          <w:rFonts w:ascii="Times New Roman" w:hAnsi="Times New Roman" w:cs="Times New Roman"/>
+          <w:smallCaps/>
+        </w:rPr>
+        <w:t xml:space="preserve"> Ahmad</w:t>
       </w:r>
       <w:r>
         <w:rPr>
@@ -119,30 +155,14 @@
           <w:smallCaps/>
           <w:vertAlign w:val="superscript"/>
         </w:rPr>
-        <w:t>2</w:t>
+        <w:t>3</w:t>
       </w:r>
       <w:r>
         <w:rPr>
           <w:rFonts w:ascii="Times New Roman" w:hAnsi="Times New Roman" w:cs="Times New Roman"/>
           <w:smallCaps/>
         </w:rPr>
-        <w:t xml:space="preserve">, </w:t>
-      </w:r>
-      <w:proofErr w:type="spellStart"/>
-      <w:r>
-        <w:rPr>
-          <w:rFonts w:ascii="Times New Roman" w:hAnsi="Times New Roman" w:cs="Times New Roman"/>
-          <w:smallCaps/>
-        </w:rPr>
-        <w:t>Norhayati</w:t>
-      </w:r>
-      <w:proofErr w:type="spellEnd"/>
-      <w:r>
-        <w:rPr>
-          <w:rFonts w:ascii="Times New Roman" w:hAnsi="Times New Roman" w:cs="Times New Roman"/>
-          <w:smallCaps/>
-        </w:rPr>
-        <w:t xml:space="preserve"> Ahmad</w:t>
+        <w:t>, and L. Lee Grismer</w:t>
       </w:r>
       <w:r>
         <w:rPr>
@@ -150,22 +170,7 @@
           <w:smallCaps/>
           <w:vertAlign w:val="superscript"/>
         </w:rPr>
-        <w:t>3</w:t>
-      </w:r>
-      <w:r>
-        <w:rPr>
-          <w:rFonts w:ascii="Times New Roman" w:hAnsi="Times New Roman" w:cs="Times New Roman"/>
-          <w:smallCaps/>
-        </w:rPr>
-        <w:t>, and L. Lee Grismer</w:t>
-      </w:r>
-      <w:r>
-        <w:rPr>
-          <w:rFonts w:ascii="Times New Roman" w:hAnsi="Times New Roman" w:cs="Times New Roman"/>
-          <w:smallCaps/>
-          <w:vertAlign w:val="superscript"/>
-        </w:rPr>
-        <w:t>3,4</w:t>
+        <w:t>4</w:t>
       </w:r>
     </w:p>
     <w:p>
@@ -371,62 +376,6 @@
         <w:jc w:val="center"/>
         <w:rPr>
           <w:rFonts w:ascii="Times New Roman" w:hAnsi="Times New Roman" w:cs="Times New Roman"/>
-        </w:rPr>
-      </w:pPr>
-      <w:r>
-        <w:rPr>
-          <w:rFonts w:ascii="Times New Roman" w:hAnsi="Times New Roman" w:cs="Times New Roman"/>
-          <w:color w:val="231F20"/>
-          <w:vertAlign w:val="superscript"/>
-        </w:rPr>
-        <w:t>4</w:t>
-      </w:r>
-      <w:r>
-        <w:rPr>
-          <w:rFonts w:ascii="Times New Roman" w:hAnsi="Times New Roman" w:cs="Times New Roman"/>
-          <w:i/>
-          <w:iCs/>
-        </w:rPr>
-        <w:t xml:space="preserve">Department of Biology, La Sierra University, 4500 </w:t>
-      </w:r>
-      <w:proofErr w:type="spellStart"/>
-      <w:r>
-        <w:rPr>
-          <w:rFonts w:ascii="Times New Roman" w:hAnsi="Times New Roman" w:cs="Times New Roman"/>
-          <w:i/>
-          <w:iCs/>
-        </w:rPr>
-        <w:t>Riverwalk</w:t>
-      </w:r>
-      <w:proofErr w:type="spellEnd"/>
-      <w:r>
-        <w:rPr>
-          <w:rFonts w:ascii="Times New Roman" w:hAnsi="Times New Roman" w:cs="Times New Roman"/>
-          <w:i/>
-          <w:iCs/>
-        </w:rPr>
-        <w:t xml:space="preserve"> Parkway, Riverside, California, 92515-8247 USA</w:t>
-      </w:r>
-    </w:p>
-    <w:p>
-      <w:pPr>
-        <w:pStyle w:val="DefaultStyle"/>
-        <w:spacing w:line="480" w:lineRule="auto"/>
-        <w:jc w:val="center"/>
-        <w:rPr>
-          <w:rFonts w:ascii="Times New Roman" w:hAnsi="Times New Roman" w:cs="Times New Roman"/>
-        </w:rPr>
-      </w:pPr>
-    </w:p>
-    <w:p>
-      <w:pPr>
-        <w:pStyle w:val="DefaultStyle"/>
-        <w:spacing w:line="480" w:lineRule="auto"/>
-        <w:ind w:firstLine="720"/>
-        <w:rPr>
-          <w:rFonts w:ascii="Times New Roman" w:hAnsi="Times New Roman" w:cs="Times New Roman"/>
-          <w:smallCaps/>
-          <w:color w:val="231F20"/>
         </w:rPr>
         <w:sectPr>
           <w:headerReference w:type="even" r:id="rId7"/>
@@ -446,63 +395,40 @@
           <w:docGrid w:linePitch="360"/>
         </w:sectPr>
       </w:pPr>
-    </w:p>
-    <w:p>
-      <w:pPr>
-        <w:pStyle w:val="DefaultStyle"/>
-        <w:spacing w:line="480" w:lineRule="auto"/>
-        <w:ind w:firstLine="720"/>
-        <w:rPr>
-          <w:rFonts w:ascii="Times New Roman" w:hAnsi="Times New Roman" w:cs="Times New Roman"/>
-        </w:rPr>
-      </w:pPr>
-      <w:r>
-        <w:rPr>
-          <w:rStyle w:val="FootnoteAnchor"/>
-          <w:rFonts w:ascii="Times New Roman" w:hAnsi="Times New Roman" w:cs="Times New Roman"/>
-        </w:rPr>
-        <w:lastRenderedPageBreak/>
-        <w:footnoteReference w:id="1"/>
-      </w:r>
-      <w:r>
-        <w:rPr>
-          <w:rFonts w:ascii="Times New Roman" w:hAnsi="Times New Roman" w:cs="Times New Roman"/>
-          <w:smallCaps/>
+      <w:r>
+        <w:rPr>
+          <w:rFonts w:ascii="Times New Roman" w:hAnsi="Times New Roman" w:cs="Times New Roman"/>
           <w:color w:val="231F20"/>
-        </w:rPr>
-        <w:t>Present Address</w:t>
-      </w:r>
-      <w:r>
-        <w:rPr>
-          <w:rFonts w:ascii="Times New Roman" w:hAnsi="Times New Roman" w:cs="Times New Roman"/>
-          <w:color w:val="231F20"/>
-        </w:rPr>
-        <w:t>: Department of Ecology and Evolutionary Biology, University of Kansas,</w:t>
-      </w:r>
-      <w:r>
-        <w:rPr>
-          <w:rFonts w:ascii="Times New Roman" w:hAnsi="Times New Roman" w:cs="Times New Roman"/>
-        </w:rPr>
-        <w:t xml:space="preserve"> Lawrence, KS 66045-7561, USA</w:t>
-      </w:r>
-    </w:p>
-    <w:p>
-      <w:pPr>
-        <w:pStyle w:val="DefaultStyle"/>
-        <w:spacing w:line="480" w:lineRule="auto"/>
-        <w:rPr>
-          <w:rFonts w:ascii="Times New Roman" w:hAnsi="Times New Roman" w:cs="Times New Roman"/>
-        </w:rPr>
-      </w:pPr>
-    </w:p>
-    <w:p>
-      <w:pPr>
-        <w:pStyle w:val="DefaultStyle"/>
-        <w:spacing w:line="480" w:lineRule="auto"/>
-        <w:rPr>
-          <w:rFonts w:ascii="Times New Roman" w:hAnsi="Times New Roman" w:cs="Times New Roman"/>
-        </w:rPr>
-      </w:pPr>
+          <w:vertAlign w:val="superscript"/>
+        </w:rPr>
+        <w:t>4</w:t>
+      </w:r>
+      <w:r>
+        <w:rPr>
+          <w:rFonts w:ascii="Times New Roman" w:hAnsi="Times New Roman" w:cs="Times New Roman"/>
+          <w:i/>
+          <w:iCs/>
+        </w:rPr>
+        <w:t xml:space="preserve">Department of Biology, La Sierra University, 4500 </w:t>
+      </w:r>
+      <w:proofErr w:type="spellStart"/>
+      <w:r>
+        <w:rPr>
+          <w:rFonts w:ascii="Times New Roman" w:hAnsi="Times New Roman" w:cs="Times New Roman"/>
+          <w:i/>
+          <w:iCs/>
+        </w:rPr>
+        <w:t>Riverwalk</w:t>
+      </w:r>
+      <w:proofErr w:type="spellEnd"/>
+      <w:r>
+        <w:rPr>
+          <w:rFonts w:ascii="Times New Roman" w:hAnsi="Times New Roman" w:cs="Times New Roman"/>
+          <w:i/>
+          <w:iCs/>
+        </w:rPr>
+        <w:t xml:space="preserve"> Parkway, Riverside, California, 92515-8247 USA</w:t>
+      </w:r>
     </w:p>
     <w:p>
       <w:pPr>
@@ -528,7 +454,6 @@
           <w:iCs/>
           <w:smallCaps/>
         </w:rPr>
-        <w:lastRenderedPageBreak/>
         <w:t>Abstract</w:t>
       </w:r>
       <w:r>
@@ -591,7 +516,19 @@
         <w:rPr>
           <w:rFonts w:ascii="Times New Roman" w:hAnsi="Times New Roman" w:cs="Times New Roman"/>
         </w:rPr>
-        <w:t xml:space="preserve"> be differentiated from its congeners by the following combination of characters: (1</w:t>
+        <w:t xml:space="preserve"> be </w:t>
+      </w:r>
+      <w:r>
+        <w:rPr>
+          <w:rFonts w:ascii="Times New Roman" w:hAnsi="Times New Roman" w:cs="Times New Roman"/>
+        </w:rPr>
+        <w:t>distinguished</w:t>
+      </w:r>
+      <w:r>
+        <w:rPr>
+          <w:rFonts w:ascii="Times New Roman" w:hAnsi="Times New Roman" w:cs="Times New Roman"/>
+        </w:rPr>
+        <w:t xml:space="preserve"> from its congeners by the following combination of characters: (1</w:t>
       </w:r>
       <w:r>
         <w:rPr>
@@ -614,7 +551,21 @@
           <w:rFonts w:ascii="Times New Roman" w:hAnsi="Times New Roman" w:cs="Times New Roman"/>
           <w:bCs/>
         </w:rPr>
-        <w:t xml:space="preserve"> tubercle of fourth toe; (5) dorsolateral stripe straight, unbroken, red or orange in color; (6) </w:t>
+        <w:t xml:space="preserve"> tubercle of fourth toe; (5) dorsolateral stripe straight, </w:t>
+      </w:r>
+      <w:r>
+        <w:rPr>
+          <w:rFonts w:ascii="Times New Roman" w:hAnsi="Times New Roman" w:cs="Times New Roman"/>
+          <w:bCs/>
+        </w:rPr>
+        <w:t>continuous</w:t>
+      </w:r>
+      <w:r>
+        <w:rPr>
+          <w:rFonts w:ascii="Times New Roman" w:hAnsi="Times New Roman" w:cs="Times New Roman"/>
+          <w:bCs/>
+        </w:rPr>
+        <w:t xml:space="preserve">, red or orange in color; (6) </w:t>
       </w:r>
       <w:proofErr w:type="spellStart"/>
       <w:r>
@@ -632,6 +583,13 @@
         </w:rPr>
         <w:t xml:space="preserve"> region black, unmarked; (7) flanks black, </w:t>
       </w:r>
+      <w:r>
+        <w:rPr>
+          <w:rFonts w:ascii="Times New Roman" w:hAnsi="Times New Roman" w:cs="Times New Roman"/>
+          <w:bCs/>
+        </w:rPr>
+        <w:t xml:space="preserve">coloration </w:t>
+      </w:r>
       <w:proofErr w:type="spellStart"/>
       <w:r>
         <w:rPr>
@@ -646,7 +604,21 @@
           <w:rFonts w:ascii="Times New Roman" w:hAnsi="Times New Roman" w:cs="Times New Roman"/>
           <w:bCs/>
         </w:rPr>
-        <w:t xml:space="preserve">; (8) large, round, yellow spots on flanks, dorsal part of limbs and upper labia; (9) venter </w:t>
+        <w:t xml:space="preserve">; (8) </w:t>
+      </w:r>
+      <w:r>
+        <w:rPr>
+          <w:rFonts w:ascii="Times New Roman" w:hAnsi="Times New Roman" w:cs="Times New Roman"/>
+          <w:bCs/>
+        </w:rPr>
+        <w:t>distinct spots on flanks, dorsal surfaces of limbs, and upper lip large, round, yellow;</w:t>
+      </w:r>
+      <w:r>
+        <w:rPr>
+          <w:rFonts w:ascii="Times New Roman" w:hAnsi="Times New Roman" w:cs="Times New Roman"/>
+          <w:bCs/>
+        </w:rPr>
+        <w:t xml:space="preserve"> (9) venter </w:t>
       </w:r>
       <w:r>
         <w:rPr>
@@ -660,7 +632,51 @@
           <w:rFonts w:ascii="Times New Roman" w:hAnsi="Times New Roman" w:cs="Times New Roman"/>
           <w:bCs/>
         </w:rPr>
-        <w:t xml:space="preserve">, whitish spots on throat, whitish reticulations on belly. The new species is phenotypically most similar to the distantly allopatric </w:t>
+        <w:t xml:space="preserve">, </w:t>
+      </w:r>
+      <w:r>
+        <w:rPr>
+          <w:rFonts w:ascii="Times New Roman" w:hAnsi="Times New Roman" w:cs="Times New Roman"/>
+          <w:bCs/>
+        </w:rPr>
+        <w:t xml:space="preserve">with light </w:t>
+      </w:r>
+      <w:r>
+        <w:rPr>
+          <w:rFonts w:ascii="Times New Roman" w:hAnsi="Times New Roman" w:cs="Times New Roman"/>
+          <w:bCs/>
+        </w:rPr>
+        <w:t xml:space="preserve">spots on throat, </w:t>
+      </w:r>
+      <w:r>
+        <w:rPr>
+          <w:rFonts w:ascii="Times New Roman" w:hAnsi="Times New Roman" w:cs="Times New Roman"/>
+          <w:bCs/>
+        </w:rPr>
+        <w:t>and light</w:t>
+      </w:r>
+      <w:r>
+        <w:rPr>
+          <w:rFonts w:ascii="Times New Roman" w:hAnsi="Times New Roman" w:cs="Times New Roman"/>
+          <w:bCs/>
+        </w:rPr>
+        <w:t xml:space="preserve"> reticulations on </w:t>
+      </w:r>
+      <w:proofErr w:type="spellStart"/>
+      <w:r>
+        <w:rPr>
+          <w:rFonts w:ascii="Times New Roman" w:hAnsi="Times New Roman" w:cs="Times New Roman"/>
+          <w:bCs/>
+        </w:rPr>
+        <w:t>ventrum</w:t>
+      </w:r>
+      <w:proofErr w:type="spellEnd"/>
+      <w:r>
+        <w:rPr>
+          <w:rFonts w:ascii="Times New Roman" w:hAnsi="Times New Roman" w:cs="Times New Roman"/>
+          <w:bCs/>
+        </w:rPr>
+        <w:t xml:space="preserve">. The new species is phenotypically most similar to the distantly allopatric </w:t>
       </w:r>
       <w:r>
         <w:rPr>
@@ -722,21 +738,62 @@
           <w:rFonts w:ascii="Times New Roman" w:hAnsi="Times New Roman" w:cs="Times New Roman"/>
           <w:bCs/>
         </w:rPr>
-        <w:t xml:space="preserve">spots on the throat and reticulations on the belly as opposed to </w:t>
-      </w:r>
-      <w:r>
-        <w:rPr>
-          <w:rFonts w:ascii="Times New Roman" w:hAnsi="Times New Roman" w:cs="Times New Roman"/>
-          <w:bCs/>
-        </w:rPr>
-        <w:t xml:space="preserve">having </w:t>
-      </w:r>
-      <w:r>
-        <w:rPr>
-          <w:rFonts w:ascii="Times New Roman" w:hAnsi="Times New Roman" w:cs="Times New Roman"/>
-          <w:bCs/>
-        </w:rPr>
-        <w:t>a solid venter without distinct markings.</w:t>
+        <w:t xml:space="preserve">spots on the throat and reticulations on the </w:t>
+      </w:r>
+      <w:proofErr w:type="spellStart"/>
+      <w:r>
+        <w:rPr>
+          <w:rFonts w:ascii="Times New Roman" w:hAnsi="Times New Roman" w:cs="Times New Roman"/>
+          <w:bCs/>
+        </w:rPr>
+        <w:t>ventrum</w:t>
+      </w:r>
+      <w:proofErr w:type="spellEnd"/>
+      <w:r>
+        <w:rPr>
+          <w:rFonts w:ascii="Times New Roman" w:hAnsi="Times New Roman" w:cs="Times New Roman"/>
+          <w:bCs/>
+        </w:rPr>
+        <w:t xml:space="preserve"> (</w:t>
+      </w:r>
+      <w:proofErr w:type="spellStart"/>
+      <w:r>
+        <w:rPr>
+          <w:rFonts w:ascii="Times New Roman" w:hAnsi="Times New Roman" w:cs="Times New Roman"/>
+          <w:bCs/>
+        </w:rPr>
+        <w:t>vs</w:t>
+      </w:r>
+      <w:proofErr w:type="spellEnd"/>
+      <w:r>
+        <w:rPr>
+          <w:rFonts w:ascii="Times New Roman" w:hAnsi="Times New Roman" w:cs="Times New Roman"/>
+          <w:bCs/>
+        </w:rPr>
+        <w:t xml:space="preserve"> solid </w:t>
+      </w:r>
+      <w:proofErr w:type="spellStart"/>
+      <w:r>
+        <w:rPr>
+          <w:rFonts w:ascii="Times New Roman" w:hAnsi="Times New Roman" w:cs="Times New Roman"/>
+          <w:bCs/>
+        </w:rPr>
+        <w:t>ventrum</w:t>
+      </w:r>
+      <w:proofErr w:type="spellEnd"/>
+      <w:r>
+        <w:rPr>
+          <w:rFonts w:ascii="Times New Roman" w:hAnsi="Times New Roman" w:cs="Times New Roman"/>
+          <w:bCs/>
+        </w:rPr>
+        <w:t xml:space="preserve"> without distinct markings)</w:t>
+      </w:r>
+      <w:r>
+        <w:rPr>
+          <w:rFonts w:ascii="Times New Roman" w:hAnsi="Times New Roman" w:cs="Times New Roman"/>
+          <w:bCs/>
+        </w:rPr>
+        <w:t>.</w:t>
       </w:r>
       <w:r>
         <w:rPr>
@@ -1266,13 +1323,61 @@
         <w:rPr>
           <w:rFonts w:ascii="Times New Roman" w:hAnsi="Times New Roman" w:cs="Times New Roman"/>
         </w:rPr>
-        <w:t xml:space="preserve">, 2002). Diagnosing species from this complex </w:t>
-      </w:r>
-      <w:r>
-        <w:rPr>
-          <w:rFonts w:ascii="Times New Roman" w:hAnsi="Times New Roman" w:cs="Times New Roman"/>
-        </w:rPr>
-        <w:t xml:space="preserve">has been historically perplexing due to </w:t>
+        <w:t>, 2002</w:t>
+      </w:r>
+      <w:r>
+        <w:rPr>
+          <w:rFonts w:ascii="Times New Roman" w:hAnsi="Times New Roman" w:cs="Times New Roman"/>
+        </w:rPr>
+        <w:t>; Brown and Siler, 2013</w:t>
+      </w:r>
+      <w:r>
+        <w:rPr>
+          <w:rFonts w:ascii="Times New Roman" w:hAnsi="Times New Roman" w:cs="Times New Roman"/>
+        </w:rPr>
+        <w:t xml:space="preserve">). </w:t>
+      </w:r>
+      <w:r>
+        <w:rPr>
+          <w:rFonts w:ascii="Times New Roman" w:hAnsi="Times New Roman" w:cs="Times New Roman"/>
+        </w:rPr>
+        <w:t>The identification of</w:t>
+      </w:r>
+      <w:r>
+        <w:rPr>
+          <w:rFonts w:ascii="Times New Roman" w:hAnsi="Times New Roman" w:cs="Times New Roman"/>
+        </w:rPr>
+        <w:t xml:space="preserve"> species </w:t>
+      </w:r>
+      <w:r>
+        <w:rPr>
+          <w:rFonts w:ascii="Times New Roman" w:hAnsi="Times New Roman" w:cs="Times New Roman"/>
+        </w:rPr>
+        <w:t xml:space="preserve">in </w:t>
+      </w:r>
+      <w:r>
+        <w:rPr>
+          <w:rFonts w:ascii="Times New Roman" w:hAnsi="Times New Roman" w:cs="Times New Roman"/>
+        </w:rPr>
+        <w:t xml:space="preserve">this complex </w:t>
+      </w:r>
+      <w:r>
+        <w:rPr>
+          <w:rFonts w:ascii="Times New Roman" w:hAnsi="Times New Roman" w:cs="Times New Roman"/>
+        </w:rPr>
+        <w:t xml:space="preserve">has been historically </w:t>
+      </w:r>
+      <w:r>
+        <w:rPr>
+          <w:rFonts w:ascii="Times New Roman" w:hAnsi="Times New Roman" w:cs="Times New Roman"/>
+        </w:rPr>
+        <w:t>problematic</w:t>
+      </w:r>
+      <w:r>
+        <w:rPr>
+          <w:rFonts w:ascii="Times New Roman" w:hAnsi="Times New Roman" w:cs="Times New Roman"/>
+        </w:rPr>
+        <w:t xml:space="preserve"> due to </w:t>
       </w:r>
       <w:r>
         <w:rPr>
@@ -1284,7 +1389,19 @@
         <w:rPr>
           <w:rFonts w:ascii="Times New Roman" w:hAnsi="Times New Roman" w:cs="Times New Roman"/>
         </w:rPr>
-        <w:t xml:space="preserve"> (</w:t>
+        <w:t xml:space="preserve"> </w:t>
+      </w:r>
+      <w:r>
+        <w:rPr>
+          <w:rFonts w:ascii="Times New Roman" w:hAnsi="Times New Roman" w:cs="Times New Roman"/>
+        </w:rPr>
+        <w:t xml:space="preserve">between species and highly variable intraspecific coloration </w:t>
+      </w:r>
+      <w:r>
+        <w:rPr>
+          <w:rFonts w:ascii="Times New Roman" w:hAnsi="Times New Roman" w:cs="Times New Roman"/>
+        </w:rPr>
+        <w:t>(</w:t>
       </w:r>
       <w:proofErr w:type="spellStart"/>
       <w:r>
@@ -1312,7 +1429,26 @@
         <w:rPr>
           <w:rFonts w:ascii="Times New Roman" w:hAnsi="Times New Roman" w:cs="Times New Roman"/>
         </w:rPr>
-        <w:t xml:space="preserve">, 1954; </w:t>
+        <w:t>, 1954</w:t>
+      </w:r>
+      <w:r>
+        <w:rPr>
+          <w:rFonts w:ascii="Times New Roman" w:hAnsi="Times New Roman" w:cs="Times New Roman"/>
+        </w:rPr>
+        <w:t xml:space="preserve">, </w:t>
+      </w:r>
+      <w:r>
+        <w:rPr>
+          <w:rFonts w:ascii="Times New Roman" w:hAnsi="Times New Roman" w:cs="Times New Roman"/>
+          <w:color w:val="auto"/>
+        </w:rPr>
+        <w:t>1966</w:t>
+      </w:r>
+      <w:r>
+        <w:rPr>
+          <w:rFonts w:ascii="Times New Roman" w:hAnsi="Times New Roman" w:cs="Times New Roman"/>
+        </w:rPr>
+        <w:t xml:space="preserve">; </w:t>
       </w:r>
       <w:proofErr w:type="spellStart"/>
       <w:r>
@@ -1412,7 +1548,19 @@
         <w:rPr>
           <w:rFonts w:ascii="Times New Roman" w:hAnsi="Times New Roman" w:cs="Times New Roman"/>
         </w:rPr>
-        <w:t xml:space="preserve">, 1954, 1966). Paradoxically, although interspecies variation may be somewhat conserved (Brown and </w:t>
+        <w:t xml:space="preserve">, 1954, 1966). Paradoxically, although </w:t>
+      </w:r>
+      <w:r>
+        <w:rPr>
+          <w:rFonts w:ascii="Times New Roman" w:hAnsi="Times New Roman" w:cs="Times New Roman"/>
+        </w:rPr>
+        <w:t>interspecific</w:t>
+      </w:r>
+      <w:r>
+        <w:rPr>
+          <w:rFonts w:ascii="Times New Roman" w:hAnsi="Times New Roman" w:cs="Times New Roman"/>
+        </w:rPr>
+        <w:t xml:space="preserve"> variation may be somewhat conserved (Brown and </w:t>
       </w:r>
       <w:proofErr w:type="spellStart"/>
       <w:r>
@@ -1598,6 +1746,7 @@
         <w:rPr>
           <w:rFonts w:ascii="Times New Roman" w:hAnsi="Times New Roman" w:cs="Times New Roman"/>
         </w:rPr>
+        <w:lastRenderedPageBreak/>
         <w:t>Siberut</w:t>
       </w:r>
       <w:proofErr w:type="spellEnd"/>
@@ -1626,7 +1775,6 @@
         <w:rPr>
           <w:rFonts w:ascii="Times New Roman" w:hAnsi="Times New Roman" w:cs="Times New Roman"/>
         </w:rPr>
-        <w:lastRenderedPageBreak/>
         <w:t>conspecificity</w:t>
       </w:r>
       <w:proofErr w:type="spellEnd"/>
@@ -1636,67 +1784,113 @@
         </w:rPr>
         <w:t xml:space="preserve"> of these two populations was based on them sharing the following characters: (1) entirely black dorsum without spots/blotches; (2) uninterrupted dorsolateral stripes from snout tip to vent, stripes red/deep orange in life; (3) lips, limbs and lower flanks with spots (vs. </w:t>
       </w:r>
+      <w:r>
+        <w:rPr>
+          <w:rFonts w:ascii="Times New Roman" w:hAnsi="Times New Roman" w:cs="Times New Roman"/>
+        </w:rPr>
+        <w:t>transverse bars</w:t>
+      </w:r>
+      <w:r>
+        <w:rPr>
+          <w:rFonts w:ascii="Times New Roman" w:hAnsi="Times New Roman" w:cs="Times New Roman"/>
+        </w:rPr>
+        <w:t xml:space="preserve">), yellow in life; (4) males with enlarged humeral glands, paired </w:t>
+      </w:r>
       <w:proofErr w:type="spellStart"/>
       <w:r>
         <w:rPr>
           <w:rFonts w:ascii="Times New Roman" w:hAnsi="Times New Roman" w:cs="Times New Roman"/>
         </w:rPr>
-        <w:t>barrings</w:t>
+        <w:t>subgular</w:t>
       </w:r>
       <w:proofErr w:type="spellEnd"/>
       <w:r>
         <w:rPr>
           <w:rFonts w:ascii="Times New Roman" w:hAnsi="Times New Roman" w:cs="Times New Roman"/>
         </w:rPr>
-        <w:t xml:space="preserve">), yellow in life; (4) males with enlarged humeral glands, paired </w:t>
+        <w:t xml:space="preserve"> vocal sacs, without n</w:t>
+      </w:r>
+      <w:r>
+        <w:rPr>
+          <w:rFonts w:ascii="Times New Roman" w:hAnsi="Times New Roman" w:cs="Times New Roman"/>
+        </w:rPr>
+        <w:t>uptial pads (</w:t>
       </w:r>
       <w:proofErr w:type="spellStart"/>
       <w:r>
         <w:rPr>
           <w:rFonts w:ascii="Times New Roman" w:hAnsi="Times New Roman" w:cs="Times New Roman"/>
         </w:rPr>
-        <w:t>subgular</w:t>
+        <w:t>Dring</w:t>
       </w:r>
       <w:proofErr w:type="spellEnd"/>
       <w:r>
         <w:rPr>
           <w:rFonts w:ascii="Times New Roman" w:hAnsi="Times New Roman" w:cs="Times New Roman"/>
         </w:rPr>
-        <w:t xml:space="preserve"> vocal sacs, without nuptial pads (</w:t>
+        <w:t xml:space="preserve"> et al., 1989</w:t>
+      </w:r>
+      <w:r>
+        <w:rPr>
+          <w:rFonts w:ascii="Times New Roman" w:hAnsi="Times New Roman" w:cs="Times New Roman"/>
+        </w:rPr>
+        <w:t xml:space="preserve">). </w:t>
+      </w:r>
+      <w:r>
+        <w:rPr>
+          <w:rFonts w:ascii="Times New Roman" w:hAnsi="Times New Roman" w:cs="Times New Roman"/>
+        </w:rPr>
+        <w:t>An additional specimen was recently collected from the immediately adjacent area</w:t>
+      </w:r>
+      <w:r>
+        <w:rPr>
+          <w:rFonts w:ascii="Times New Roman" w:hAnsi="Times New Roman" w:cs="Times New Roman"/>
+        </w:rPr>
+        <w:t xml:space="preserve"> (Chan and </w:t>
       </w:r>
       <w:proofErr w:type="spellStart"/>
       <w:r>
         <w:rPr>
           <w:rFonts w:ascii="Times New Roman" w:hAnsi="Times New Roman" w:cs="Times New Roman"/>
         </w:rPr>
-        <w:t>Dring</w:t>
+        <w:t>Norhayati</w:t>
       </w:r>
       <w:proofErr w:type="spellEnd"/>
       <w:r>
         <w:rPr>
           <w:rFonts w:ascii="Times New Roman" w:hAnsi="Times New Roman" w:cs="Times New Roman"/>
         </w:rPr>
-        <w:t xml:space="preserve"> et al., 1989; Leong and Lim, 2004). Unfortunately, no tissue samples were taken from that specimen. An additional specimen was recently collected from the adjacent area (Chan and </w:t>
-      </w:r>
-      <w:proofErr w:type="spellStart"/>
-      <w:r>
-        <w:rPr>
-          <w:rFonts w:ascii="Times New Roman" w:hAnsi="Times New Roman" w:cs="Times New Roman"/>
-        </w:rPr>
-        <w:t>Norhayati</w:t>
-      </w:r>
-      <w:proofErr w:type="spellEnd"/>
-      <w:r>
-        <w:rPr>
-          <w:rFonts w:ascii="Times New Roman" w:hAnsi="Times New Roman" w:cs="Times New Roman"/>
-        </w:rPr>
-        <w:t xml:space="preserve">, 2009), which allowed a more robust examination of the taxonomic and phylogenetic placement of these </w:t>
-      </w:r>
-      <w:r>
-        <w:rPr>
-          <w:rFonts w:ascii="Times New Roman" w:hAnsi="Times New Roman" w:cs="Times New Roman"/>
-        </w:rPr>
-        <w:t>specimens</w:t>
+        <w:t xml:space="preserve">, 2009), which allowed a more </w:t>
+      </w:r>
+      <w:r>
+        <w:rPr>
+          <w:rFonts w:ascii="Times New Roman" w:hAnsi="Times New Roman" w:cs="Times New Roman"/>
+        </w:rPr>
+        <w:t>thorough</w:t>
+      </w:r>
+      <w:r>
+        <w:rPr>
+          <w:rFonts w:ascii="Times New Roman" w:hAnsi="Times New Roman" w:cs="Times New Roman"/>
+        </w:rPr>
+        <w:t xml:space="preserve"> </w:t>
+      </w:r>
+      <w:r>
+        <w:rPr>
+          <w:rFonts w:ascii="Times New Roman" w:hAnsi="Times New Roman" w:cs="Times New Roman"/>
+        </w:rPr>
+        <w:t>evaluation</w:t>
+      </w:r>
+      <w:r>
+        <w:rPr>
+          <w:rFonts w:ascii="Times New Roman" w:hAnsi="Times New Roman" w:cs="Times New Roman"/>
+        </w:rPr>
+        <w:t xml:space="preserve"> of the taxonomic and phylogenetic placement of </w:t>
+      </w:r>
+      <w:r>
+        <w:rPr>
+          <w:rFonts w:ascii="Times New Roman" w:hAnsi="Times New Roman" w:cs="Times New Roman"/>
+        </w:rPr>
+        <w:t>the peninsular population</w:t>
       </w:r>
       <w:r>
         <w:rPr>
@@ -1852,7 +2046,14 @@
           <w:rFonts w:ascii="Times New Roman" w:hAnsi="Times New Roman" w:cs="Times New Roman"/>
           <w:bCs/>
         </w:rPr>
-        <w:t xml:space="preserve">Three </w:t>
+        <w:t>Two</w:t>
+      </w:r>
+      <w:r>
+        <w:rPr>
+          <w:rFonts w:ascii="Times New Roman" w:hAnsi="Times New Roman" w:cs="Times New Roman"/>
+          <w:bCs/>
+        </w:rPr>
+        <w:t xml:space="preserve"> </w:t>
       </w:r>
       <w:proofErr w:type="spellStart"/>
       <w:r>
@@ -1891,7 +2092,28 @@
           <w:rFonts w:ascii="Times New Roman" w:hAnsi="Times New Roman" w:cs="Times New Roman"/>
           <w:bCs/>
         </w:rPr>
-        <w:t>used for molecular analyses</w:t>
+        <w:t xml:space="preserve">included in </w:t>
+      </w:r>
+      <w:r>
+        <w:rPr>
+          <w:rFonts w:ascii="Times New Roman" w:hAnsi="Times New Roman" w:cs="Times New Roman"/>
+          <w:bCs/>
+        </w:rPr>
+        <w:t xml:space="preserve">molecular </w:t>
+      </w:r>
+      <w:r>
+        <w:rPr>
+          <w:rFonts w:ascii="Times New Roman" w:hAnsi="Times New Roman" w:cs="Times New Roman"/>
+          <w:bCs/>
+        </w:rPr>
+        <w:t xml:space="preserve">phylogenetic </w:t>
+      </w:r>
+      <w:r>
+        <w:rPr>
+          <w:rFonts w:ascii="Times New Roman" w:hAnsi="Times New Roman" w:cs="Times New Roman"/>
+          <w:bCs/>
+        </w:rPr>
+        <w:t>analyses</w:t>
       </w:r>
       <w:r>
         <w:rPr>
@@ -2040,7 +2262,37 @@
           <w:rFonts w:ascii="Times New Roman" w:hAnsi="Times New Roman" w:cs="Times New Roman"/>
           <w:bCs/>
         </w:rPr>
-        <w:t>; Brown and Siler, 2013</w:t>
+        <w:t xml:space="preserve">; </w:t>
+      </w:r>
+      <w:proofErr w:type="spellStart"/>
+      <w:r>
+        <w:rPr>
+          <w:rFonts w:ascii="Times New Roman" w:hAnsi="Times New Roman" w:cs="Times New Roman"/>
+          <w:bCs/>
+        </w:rPr>
+        <w:t>Wiens</w:t>
+      </w:r>
+      <w:proofErr w:type="spellEnd"/>
+      <w:r>
+        <w:rPr>
+          <w:rFonts w:ascii="Times New Roman" w:hAnsi="Times New Roman" w:cs="Times New Roman"/>
+          <w:bCs/>
+        </w:rPr>
+        <w:t xml:space="preserve"> et al., 2009;</w:t>
+      </w:r>
+      <w:r>
+        <w:rPr>
+          <w:rFonts w:ascii="Times New Roman" w:hAnsi="Times New Roman" w:cs="Times New Roman"/>
+          <w:bCs/>
+        </w:rPr>
+        <w:t xml:space="preserve"> </w:t>
+      </w:r>
+      <w:r>
+        <w:rPr>
+          <w:rFonts w:ascii="Times New Roman" w:hAnsi="Times New Roman" w:cs="Times New Roman"/>
+          <w:bCs/>
+        </w:rPr>
+        <w:t>Brown and Siler, 2013</w:t>
       </w:r>
       <w:r>
         <w:rPr>
@@ -2077,7 +2329,21 @@
           <w:rFonts w:ascii="Times New Roman" w:hAnsi="Times New Roman" w:cs="Times New Roman"/>
           <w:bCs/>
         </w:rPr>
-        <w:t xml:space="preserve"> four species that are endemic to the Philippines (</w:t>
+        <w:t xml:space="preserve"> four </w:t>
+      </w:r>
+      <w:r>
+        <w:rPr>
+          <w:rFonts w:ascii="Times New Roman" w:hAnsi="Times New Roman" w:cs="Times New Roman"/>
+          <w:bCs/>
+        </w:rPr>
+        <w:t xml:space="preserve">endemic Philippine </w:t>
+      </w:r>
+      <w:r>
+        <w:rPr>
+          <w:rFonts w:ascii="Times New Roman" w:hAnsi="Times New Roman" w:cs="Times New Roman"/>
+          <w:bCs/>
+        </w:rPr>
+        <w:t>species (</w:t>
       </w:r>
       <w:r>
         <w:rPr>
@@ -2195,6 +2461,13 @@
         <w:rPr>
           <w:rFonts w:ascii="Times New Roman" w:hAnsi="Times New Roman" w:cs="Times New Roman"/>
           <w:bCs/>
+        </w:rPr>
+        <w:t xml:space="preserve">sampling from populations of </w:t>
+      </w:r>
+      <w:r>
+        <w:rPr>
+          <w:rFonts w:ascii="Times New Roman" w:hAnsi="Times New Roman" w:cs="Times New Roman"/>
+          <w:bCs/>
           <w:i/>
           <w:iCs/>
         </w:rPr>
@@ -2261,7 +2534,7 @@
           <w:rFonts w:ascii="Times New Roman" w:hAnsi="Times New Roman" w:cs="Times New Roman"/>
           <w:bCs/>
         </w:rPr>
-        <w:t xml:space="preserve">that are widespread throughout the Malay Peninsula, Sumatra, </w:t>
+        <w:t xml:space="preserve">that are widespread throughout </w:t>
       </w:r>
       <w:r>
         <w:rPr>
@@ -2269,7 +2542,7 @@
           <w:bCs/>
         </w:rPr>
         <w:lastRenderedPageBreak/>
-        <w:t xml:space="preserve">and Borneo; </w:t>
+        <w:t xml:space="preserve">the Malay Peninsula, Sumatra, and Borneo; </w:t>
       </w:r>
       <w:r>
         <w:rPr>
@@ -2562,6 +2835,37 @@
         <w:t>signata</w:t>
       </w:r>
       <w:proofErr w:type="spellEnd"/>
+      <w:r>
+        <w:rPr>
+          <w:rFonts w:ascii="Times New Roman" w:hAnsi="Times New Roman" w:cs="Times New Roman"/>
+          <w:bCs/>
+          <w:i/>
+        </w:rPr>
+        <w:t xml:space="preserve"> </w:t>
+      </w:r>
+      <w:r>
+        <w:rPr>
+          <w:rFonts w:ascii="Times New Roman" w:hAnsi="Times New Roman" w:cs="Times New Roman"/>
+          <w:bCs/>
+        </w:rPr>
+        <w:t xml:space="preserve">(Brown and </w:t>
+      </w:r>
+      <w:proofErr w:type="spellStart"/>
+      <w:r>
+        <w:rPr>
+          <w:rFonts w:ascii="Times New Roman" w:hAnsi="Times New Roman" w:cs="Times New Roman"/>
+          <w:bCs/>
+        </w:rPr>
+        <w:t>Guttman</w:t>
+      </w:r>
+      <w:proofErr w:type="spellEnd"/>
+      <w:r>
+        <w:rPr>
+          <w:rFonts w:ascii="Times New Roman" w:hAnsi="Times New Roman" w:cs="Times New Roman"/>
+          <w:bCs/>
+        </w:rPr>
+        <w:t>, 2002)</w:t>
+      </w:r>
       <w:r>
         <w:rPr>
           <w:rFonts w:ascii="Times New Roman" w:hAnsi="Times New Roman" w:cs="Times New Roman"/>
@@ -2787,7 +3091,15 @@
           <w:rFonts w:ascii="Times New Roman" w:hAnsi="Times New Roman" w:cs="Times New Roman"/>
           <w:bCs/>
         </w:rPr>
-        <w:t xml:space="preserve"> has been deposited at the Raffles Museum of Biodiversity Research, Singapore</w:t>
+        <w:t xml:space="preserve"> has been deposited at the Raffles Museum of Biodiversity Research, </w:t>
+      </w:r>
+      <w:r>
+        <w:rPr>
+          <w:rFonts w:ascii="Times New Roman" w:hAnsi="Times New Roman" w:cs="Times New Roman"/>
+          <w:bCs/>
+        </w:rPr>
+        <w:lastRenderedPageBreak/>
+        <w:t>Singapore</w:t>
       </w:r>
       <w:proofErr w:type="gramStart"/>
       <w:r>
@@ -2835,15 +3147,7 @@
           <w:rFonts w:ascii="Times New Roman" w:hAnsi="Times New Roman" w:cs="Times New Roman"/>
           <w:bCs/>
         </w:rPr>
-        <w:t xml:space="preserve"> Malaysia Herpetological Collection. </w:t>
-      </w:r>
-      <w:r>
-        <w:rPr>
-          <w:rFonts w:ascii="Times New Roman" w:hAnsi="Times New Roman" w:cs="Times New Roman"/>
-          <w:bCs/>
-        </w:rPr>
-        <w:lastRenderedPageBreak/>
-        <w:t>Voucher abbreviations used are as follow: DWNP, Department of Wildlife and National Parks, Malaysia; FMNH, Field Museum of Natural Hi</w:t>
+        <w:t xml:space="preserve"> Malaysia Herpetological Collection. Voucher abbreviations used are as follow: DWNP, Department of Wildlife and National Parks, Malaysia; FMNH, Field Museum of Natural Hi</w:t>
       </w:r>
       <w:r>
         <w:rPr>
@@ -3331,7 +3635,7 @@
           <w:sz w:val="24"/>
           <w:szCs w:val="24"/>
         </w:rPr>
-        <w:t xml:space="preserve"> v0.1.1; Posada and Crandall, 2008), with 100 replicate best-tree inferences, employing a random starting tree for each inference. We assessed clade support with 1000 bootstrap replicates. GAMMA + P-Invar model parameters were estimated up to an accuracy of 0.001 Log Likelihood units. A Bayesian analysis was </w:t>
+        <w:t xml:space="preserve"> v0.1.1; Posada and Crandall, 2008), with 100 replicate best-tree inferences, employing a random starting tree for each inference. We assessed clade support with 1000 bootstrap replicates. GAMMA + P-Invar model parameters were </w:t>
       </w:r>
       <w:r>
         <w:rPr>
@@ -3339,7 +3643,7 @@
           <w:szCs w:val="24"/>
         </w:rPr>
         <w:lastRenderedPageBreak/>
-        <w:t xml:space="preserve">performed in </w:t>
+        <w:t xml:space="preserve">estimated up to an accuracy of 0.001 Log Likelihood units. A Bayesian analysis was performed in </w:t>
       </w:r>
       <w:proofErr w:type="spellStart"/>
       <w:r>
@@ -3650,36 +3954,13 @@
         <w:rPr>
           <w:rFonts w:ascii="Times New Roman" w:hAnsi="Times New Roman" w:cs="Times New Roman"/>
         </w:rPr>
-        <w:t xml:space="preserve"> reconstructed as the first-diverging species in the </w:t>
-      </w:r>
-      <w:r>
-        <w:rPr>
-          <w:rFonts w:ascii="Times New Roman" w:hAnsi="Times New Roman" w:cs="Times New Roman"/>
-          <w:i/>
-        </w:rPr>
-        <w:t xml:space="preserve">H. </w:t>
-      </w:r>
-      <w:proofErr w:type="spellStart"/>
-      <w:r>
-        <w:rPr>
-          <w:rFonts w:ascii="Times New Roman" w:hAnsi="Times New Roman" w:cs="Times New Roman"/>
-          <w:i/>
-        </w:rPr>
-        <w:t>signata</w:t>
-      </w:r>
-      <w:proofErr w:type="spellEnd"/>
-      <w:r>
-        <w:rPr>
-          <w:rFonts w:ascii="Times New Roman" w:hAnsi="Times New Roman" w:cs="Times New Roman"/>
-          <w:i/>
-        </w:rPr>
-        <w:t xml:space="preserve"> </w:t>
-      </w:r>
-      <w:r>
-        <w:rPr>
-          <w:rFonts w:ascii="Times New Roman" w:hAnsi="Times New Roman" w:cs="Times New Roman"/>
-        </w:rPr>
-        <w:t>Group</w:t>
+        <w:t xml:space="preserve"> reconstructed as the first-diverging species </w:t>
+      </w:r>
+      <w:r>
+        <w:rPr>
+          <w:rFonts w:ascii="Times New Roman" w:hAnsi="Times New Roman" w:cs="Times New Roman"/>
+        </w:rPr>
+        <w:t>in this clade</w:t>
       </w:r>
       <w:r>
         <w:rPr>
@@ -3902,14 +4183,20 @@
         <w:rPr>
           <w:rFonts w:ascii="Times New Roman" w:hAnsi="Times New Roman" w:cs="Times New Roman"/>
         </w:rPr>
-        <w:t xml:space="preserve"> sp. Sumatra (10%), which is consistent with other interspecific divergences within the </w:t>
+        <w:t xml:space="preserve"> sp. Sumatra (10%), </w:t>
+      </w:r>
+      <w:r>
+        <w:rPr>
+          <w:rFonts w:ascii="Times New Roman" w:hAnsi="Times New Roman" w:cs="Times New Roman"/>
+        </w:rPr>
+        <w:lastRenderedPageBreak/>
+        <w:t xml:space="preserve">which is consistent with other interspecific divergences within the </w:t>
       </w:r>
       <w:r>
         <w:rPr>
           <w:rFonts w:ascii="Times New Roman" w:hAnsi="Times New Roman" w:cs="Times New Roman"/>
           <w:i/>
         </w:rPr>
-        <w:lastRenderedPageBreak/>
         <w:t xml:space="preserve">H. </w:t>
       </w:r>
       <w:proofErr w:type="spellStart"/>
@@ -4493,6 +4780,7 @@
         <w:ind w:firstLine="720"/>
         <w:rPr>
           <w:rFonts w:ascii="Times New Roman" w:hAnsi="Times New Roman" w:cs="Times New Roman"/>
+          <w:bCs/>
         </w:rPr>
       </w:pPr>
       <w:r>
@@ -4538,7 +4826,21 @@
           <w:rFonts w:ascii="Times New Roman" w:hAnsi="Times New Roman" w:cs="Times New Roman"/>
           <w:bCs/>
         </w:rPr>
-        <w:t xml:space="preserve"> tubercle of fourth toe but not beyond; dorsolateral stripe straight, unbroken, red in color; </w:t>
+        <w:t xml:space="preserve"> tubercle of fourth toe but not beyond; dorsolateral stripe straight, </w:t>
+      </w:r>
+      <w:r>
+        <w:rPr>
+          <w:rFonts w:ascii="Times New Roman" w:hAnsi="Times New Roman" w:cs="Times New Roman"/>
+          <w:bCs/>
+        </w:rPr>
+        <w:t>continuous</w:t>
+      </w:r>
+      <w:r>
+        <w:rPr>
+          <w:rFonts w:ascii="Times New Roman" w:hAnsi="Times New Roman" w:cs="Times New Roman"/>
+          <w:bCs/>
+        </w:rPr>
+        <w:t xml:space="preserve">, red in color; </w:t>
       </w:r>
       <w:proofErr w:type="spellStart"/>
       <w:r>
@@ -4556,6 +4858,13 @@
         </w:rPr>
         <w:t xml:space="preserve"> region black, unmarked; flanks black, </w:t>
       </w:r>
+      <w:r>
+        <w:rPr>
+          <w:rFonts w:ascii="Times New Roman" w:hAnsi="Times New Roman" w:cs="Times New Roman"/>
+          <w:bCs/>
+        </w:rPr>
+        <w:t xml:space="preserve">coloration </w:t>
+      </w:r>
       <w:proofErr w:type="spellStart"/>
       <w:r>
         <w:rPr>
@@ -4570,21 +4879,72 @@
           <w:rFonts w:ascii="Times New Roman" w:hAnsi="Times New Roman" w:cs="Times New Roman"/>
           <w:bCs/>
         </w:rPr>
-        <w:t xml:space="preserve">; large, round, yellow spots on flanks, dorsal part of limbs and upper labia; venter </w:t>
-      </w:r>
-      <w:r>
-        <w:rPr>
-          <w:rFonts w:ascii="Times New Roman" w:hAnsi="Times New Roman" w:cs="Times New Roman"/>
-          <w:bCs/>
-        </w:rPr>
-        <w:t>grayish-brown</w:t>
-      </w:r>
-      <w:r>
-        <w:rPr>
-          <w:rFonts w:ascii="Times New Roman" w:hAnsi="Times New Roman" w:cs="Times New Roman"/>
-          <w:bCs/>
-        </w:rPr>
-        <w:t xml:space="preserve">, whitish spots on throat, whitish reticulations on belly. </w:t>
+        <w:t xml:space="preserve">; </w:t>
+      </w:r>
+      <w:r>
+        <w:rPr>
+          <w:rFonts w:ascii="Times New Roman" w:hAnsi="Times New Roman" w:cs="Times New Roman"/>
+          <w:bCs/>
+        </w:rPr>
+        <w:t>distinct spots on flanks, dorsal surfaces of limbs, and upper lip large, round, yellow</w:t>
+      </w:r>
+      <w:r>
+        <w:rPr>
+          <w:rFonts w:ascii="Times New Roman" w:hAnsi="Times New Roman" w:cs="Times New Roman"/>
+          <w:bCs/>
+        </w:rPr>
+        <w:t xml:space="preserve">; </w:t>
+      </w:r>
+      <w:r>
+        <w:rPr>
+          <w:rFonts w:ascii="Times New Roman" w:hAnsi="Times New Roman" w:cs="Times New Roman"/>
+          <w:bCs/>
+        </w:rPr>
+        <w:t xml:space="preserve">venter grayish-brown, </w:t>
+      </w:r>
+      <w:r>
+        <w:rPr>
+          <w:rFonts w:ascii="Times New Roman" w:hAnsi="Times New Roman" w:cs="Times New Roman"/>
+          <w:bCs/>
+        </w:rPr>
+        <w:t xml:space="preserve">with light </w:t>
+      </w:r>
+      <w:r>
+        <w:rPr>
+          <w:rFonts w:ascii="Times New Roman" w:hAnsi="Times New Roman" w:cs="Times New Roman"/>
+          <w:bCs/>
+        </w:rPr>
+        <w:t xml:space="preserve">spots on throat, </w:t>
+      </w:r>
+      <w:r>
+        <w:rPr>
+          <w:rFonts w:ascii="Times New Roman" w:hAnsi="Times New Roman" w:cs="Times New Roman"/>
+          <w:bCs/>
+        </w:rPr>
+        <w:t>and light</w:t>
+      </w:r>
+      <w:r>
+        <w:rPr>
+          <w:rFonts w:ascii="Times New Roman" w:hAnsi="Times New Roman" w:cs="Times New Roman"/>
+          <w:bCs/>
+        </w:rPr>
+        <w:t xml:space="preserve"> reticulations on </w:t>
+      </w:r>
+      <w:proofErr w:type="spellStart"/>
+      <w:r>
+        <w:rPr>
+          <w:rFonts w:ascii="Times New Roman" w:hAnsi="Times New Roman" w:cs="Times New Roman"/>
+          <w:bCs/>
+        </w:rPr>
+        <w:t>ventrum</w:t>
+      </w:r>
+      <w:proofErr w:type="spellEnd"/>
+      <w:r>
+        <w:rPr>
+          <w:rFonts w:ascii="Times New Roman" w:hAnsi="Times New Roman" w:cs="Times New Roman"/>
+          <w:bCs/>
+        </w:rPr>
+        <w:t>.</w:t>
       </w:r>
     </w:p>
     <w:p>
@@ -4602,7 +4962,31 @@
           <w:bCs/>
           <w:i/>
         </w:rPr>
-        <w:t>Comparison to other species</w:t>
+        <w:t xml:space="preserve"> </w:t>
+      </w:r>
+      <w:r>
+        <w:rPr>
+          <w:rFonts w:ascii="Times New Roman" w:hAnsi="Times New Roman" w:cs="Times New Roman"/>
+          <w:bCs/>
+          <w:i/>
+        </w:rPr>
+        <w:t xml:space="preserve">Comparison </w:t>
+      </w:r>
+      <w:r>
+        <w:rPr>
+          <w:rFonts w:ascii="Times New Roman" w:hAnsi="Times New Roman" w:cs="Times New Roman"/>
+          <w:bCs/>
+          <w:i/>
+        </w:rPr>
+        <w:t>with</w:t>
+      </w:r>
+      <w:r>
+        <w:rPr>
+          <w:rFonts w:ascii="Times New Roman" w:hAnsi="Times New Roman" w:cs="Times New Roman"/>
+          <w:bCs/>
+          <w:i/>
+        </w:rPr>
+        <w:t xml:space="preserve"> other species</w:t>
       </w:r>
       <w:proofErr w:type="gramStart"/>
       <w:r>
@@ -4951,7 +5335,37 @@
           <w:rFonts w:ascii="Times New Roman" w:hAnsi="Times New Roman" w:cs="Times New Roman"/>
           <w:bCs/>
         </w:rPr>
-        <w:t xml:space="preserve">larger, more dense and more rounded spots on the flanks and dorsal side of limbs, larger spots along the entire upper lip as opposed to smaller spots restricted to the proximal half of the upper lip, and having light, distinct spots on the throat and reticulations on the belly as opposed to a solid venter without distinct markings in </w:t>
+        <w:t xml:space="preserve">larger, more dense and more rounded spots on the flanks and dorsal side of limbs, larger spots along the entire upper lip as opposed to smaller spots restricted to the proximal half of the upper lip, and having light, distinct spots on the throat and reticulations on the belly </w:t>
+      </w:r>
+      <w:r>
+        <w:rPr>
+          <w:rFonts w:ascii="Times New Roman" w:hAnsi="Times New Roman" w:cs="Times New Roman"/>
+          <w:bCs/>
+        </w:rPr>
+        <w:t>(</w:t>
+      </w:r>
+      <w:proofErr w:type="spellStart"/>
+      <w:r>
+        <w:rPr>
+          <w:rFonts w:ascii="Times New Roman" w:hAnsi="Times New Roman" w:cs="Times New Roman"/>
+          <w:bCs/>
+        </w:rPr>
+        <w:t>vs</w:t>
+      </w:r>
+      <w:proofErr w:type="spellEnd"/>
+      <w:r>
+        <w:rPr>
+          <w:rFonts w:ascii="Times New Roman" w:hAnsi="Times New Roman" w:cs="Times New Roman"/>
+          <w:bCs/>
+        </w:rPr>
+        <w:t xml:space="preserve"> solid ventral coloration without distinct markings </w:t>
+      </w:r>
+      <w:r>
+        <w:rPr>
+          <w:rFonts w:ascii="Times New Roman" w:hAnsi="Times New Roman" w:cs="Times New Roman"/>
+          <w:bCs/>
+        </w:rPr>
+        <w:t xml:space="preserve">in </w:t>
       </w:r>
       <w:r>
         <w:rPr>
@@ -4976,7 +5390,30 @@
           <w:rFonts w:ascii="Times New Roman" w:hAnsi="Times New Roman" w:cs="Times New Roman"/>
           <w:bCs/>
         </w:rPr>
-        <w:t xml:space="preserve"> and light gray venter scattered with small, white spots in </w:t>
+        <w:t xml:space="preserve"> and light gray </w:t>
+      </w:r>
+      <w:proofErr w:type="spellStart"/>
+      <w:r>
+        <w:rPr>
+          <w:rFonts w:ascii="Times New Roman" w:hAnsi="Times New Roman" w:cs="Times New Roman"/>
+          <w:bCs/>
+        </w:rPr>
+        <w:t>ventrum</w:t>
+      </w:r>
+      <w:proofErr w:type="spellEnd"/>
+      <w:r>
+        <w:rPr>
+          <w:rFonts w:ascii="Times New Roman" w:hAnsi="Times New Roman" w:cs="Times New Roman"/>
+          <w:bCs/>
+        </w:rPr>
+        <w:t>,</w:t>
+      </w:r>
+      <w:r>
+        <w:rPr>
+          <w:rFonts w:ascii="Times New Roman" w:hAnsi="Times New Roman" w:cs="Times New Roman"/>
+          <w:bCs/>
+        </w:rPr>
+        <w:t xml:space="preserve"> scattered with small, white spots in </w:t>
       </w:r>
       <w:r>
         <w:rPr>
@@ -5141,6 +5578,13 @@
           <w:rFonts w:ascii="Times New Roman" w:hAnsi="Times New Roman" w:cs="Times New Roman"/>
           <w:bCs/>
         </w:rPr>
+        <w:t xml:space="preserve"> region</w:t>
+      </w:r>
+      <w:r>
+        <w:rPr>
+          <w:rFonts w:ascii="Times New Roman" w:hAnsi="Times New Roman" w:cs="Times New Roman"/>
+          <w:bCs/>
+        </w:rPr>
         <w:t>, closer to rostrum than eye (NSD/END</w:t>
       </w:r>
       <w:r>
@@ -5475,6 +5919,7 @@
         <w:ind w:firstLine="720"/>
         <w:rPr>
           <w:rFonts w:ascii="Times New Roman" w:hAnsi="Times New Roman" w:cs="Times New Roman"/>
+          <w:bCs/>
         </w:rPr>
       </w:pPr>
       <w:r>
@@ -5554,7 +5999,35 @@
           <w:rFonts w:ascii="Times New Roman" w:hAnsi="Times New Roman" w:cs="Times New Roman"/>
           <w:bCs/>
         </w:rPr>
-        <w:t xml:space="preserve">0.9); humeral glands on </w:t>
+        <w:t xml:space="preserve">0.9); </w:t>
+      </w:r>
+      <w:r>
+        <w:rPr>
+          <w:rFonts w:ascii="Times New Roman" w:hAnsi="Times New Roman" w:cs="Times New Roman"/>
+          <w:bCs/>
+        </w:rPr>
+        <w:t xml:space="preserve">enlarged </w:t>
+      </w:r>
+      <w:r>
+        <w:rPr>
+          <w:rFonts w:ascii="Times New Roman" w:hAnsi="Times New Roman" w:cs="Times New Roman"/>
+          <w:bCs/>
+        </w:rPr>
+        <w:t xml:space="preserve">humeral glands </w:t>
+      </w:r>
+      <w:r>
+        <w:rPr>
+          <w:rFonts w:ascii="Times New Roman" w:hAnsi="Times New Roman" w:cs="Times New Roman"/>
+          <w:bCs/>
+        </w:rPr>
+        <w:t xml:space="preserve">present </w:t>
+      </w:r>
+      <w:r>
+        <w:rPr>
+          <w:rFonts w:ascii="Times New Roman" w:hAnsi="Times New Roman" w:cs="Times New Roman"/>
+          <w:bCs/>
+        </w:rPr>
+        <w:t xml:space="preserve">on </w:t>
       </w:r>
       <w:proofErr w:type="spellStart"/>
       <w:r>
@@ -5570,7 +6043,21 @@
           <w:rFonts w:ascii="Times New Roman" w:hAnsi="Times New Roman" w:cs="Times New Roman"/>
           <w:bCs/>
         </w:rPr>
-        <w:t xml:space="preserve"> part of brachium; order of fingers from shortest to longest: II–IV–I–III (fingers I and IV </w:t>
+        <w:t xml:space="preserve"> </w:t>
+      </w:r>
+      <w:r>
+        <w:rPr>
+          <w:rFonts w:ascii="Times New Roman" w:hAnsi="Times New Roman" w:cs="Times New Roman"/>
+          <w:bCs/>
+        </w:rPr>
+        <w:t>surface</w:t>
+      </w:r>
+      <w:r>
+        <w:rPr>
+          <w:rFonts w:ascii="Times New Roman" w:hAnsi="Times New Roman" w:cs="Times New Roman"/>
+          <w:bCs/>
+        </w:rPr>
+        <w:t xml:space="preserve"> of brachium; order of fingers from shortest to longest: II–IV–I–III (fingers I and IV </w:t>
       </w:r>
       <w:proofErr w:type="spellStart"/>
       <w:r>
@@ -5604,12 +6091,42 @@
         </w:rPr>
         <w:t xml:space="preserve"> grooves; </w:t>
       </w:r>
+      <w:r>
+        <w:rPr>
+          <w:rFonts w:ascii="Times New Roman" w:hAnsi="Times New Roman" w:cs="Times New Roman"/>
+          <w:bCs/>
+        </w:rPr>
+        <w:t xml:space="preserve">dorsal surface of articulation of ultimate and penultimate phalanges with transverse, rounded, inverted cup-like supra-articular cutaneous flap; </w:t>
+      </w:r>
       <w:proofErr w:type="spellStart"/>
       <w:r>
         <w:rPr>
           <w:rFonts w:ascii="Times New Roman" w:hAnsi="Times New Roman" w:cs="Times New Roman"/>
           <w:bCs/>
         </w:rPr>
+        <w:t>s</w:t>
+      </w:r>
+      <w:r>
+        <w:rPr>
+          <w:rFonts w:ascii="Times New Roman" w:hAnsi="Times New Roman" w:cs="Times New Roman"/>
+          <w:bCs/>
+        </w:rPr>
+        <w:t>ubarticular</w:t>
+      </w:r>
+      <w:proofErr w:type="spellEnd"/>
+      <w:r>
+        <w:rPr>
+          <w:rFonts w:ascii="Times New Roman" w:hAnsi="Times New Roman" w:cs="Times New Roman"/>
+          <w:bCs/>
+        </w:rPr>
+        <w:t xml:space="preserve"> tubercles prominently raised, oval, opaque; number of </w:t>
+      </w:r>
+      <w:proofErr w:type="spellStart"/>
+      <w:r>
+        <w:rPr>
+          <w:rFonts w:ascii="Times New Roman" w:hAnsi="Times New Roman" w:cs="Times New Roman"/>
+          <w:bCs/>
+        </w:rPr>
         <w:t>subarticular</w:t>
       </w:r>
       <w:proofErr w:type="spellEnd"/>
@@ -5618,23 +6135,15 @@
           <w:rFonts w:ascii="Times New Roman" w:hAnsi="Times New Roman" w:cs="Times New Roman"/>
           <w:bCs/>
         </w:rPr>
-        <w:t xml:space="preserve"> tubercles prominently raised, oval, opaque; number of </w:t>
-      </w:r>
-      <w:proofErr w:type="spellStart"/>
-      <w:r>
-        <w:rPr>
-          <w:rFonts w:ascii="Times New Roman" w:hAnsi="Times New Roman" w:cs="Times New Roman"/>
-          <w:bCs/>
-        </w:rPr>
-        <w:t>subarticular</w:t>
-      </w:r>
-      <w:proofErr w:type="spellEnd"/>
-      <w:r>
-        <w:rPr>
-          <w:rFonts w:ascii="Times New Roman" w:hAnsi="Times New Roman" w:cs="Times New Roman"/>
-          <w:bCs/>
-        </w:rPr>
-        <w:t xml:space="preserve"> tubercles on each finger is given in parentheses following finger number denoted by Roman Numerals: I(1), II(1), III(2), IV(2); supernumerary tubercles indistinct, translucent, at the base of first phalanx on each finger; inner metacarpal tubercle large, oval, translucent; palmar tubercle oval, translucent, slightly smaller and not in contact with inner metacarpal tubercle; outer metacarpal tubercle elongate, translucent, in contact, same length, but half the width of palmar tubercle; nuptial pads absent (Fig. 2A).  </w:t>
+        <w:t xml:space="preserve"> tubercles on each finger is given in parentheses following finger number denoted by Roman Numerals: I(1), II(1), III(2), IV(2); supernumerary tubercles indistinct, translucent, at the base of first phalanx on each finger; inner metacarpal tubercle large, oval, translucent; palmar tubercle oval, translucent, slightly smaller and not in contact with inner metacarpal </w:t>
+      </w:r>
+      <w:r>
+        <w:rPr>
+          <w:rFonts w:ascii="Times New Roman" w:hAnsi="Times New Roman" w:cs="Times New Roman"/>
+          <w:bCs/>
+        </w:rPr>
+        <w:lastRenderedPageBreak/>
+        <w:t xml:space="preserve">tubercle; outer metacarpal tubercle elongate, translucent, in contact, same length, but half the width of palmar tubercle; nuptial pads absent (Fig. 2A).  </w:t>
       </w:r>
     </w:p>
     <w:p>
@@ -5653,7 +6162,6 @@
           <w:rFonts w:ascii="Times New Roman" w:hAnsi="Times New Roman" w:cs="Times New Roman"/>
           <w:bCs/>
         </w:rPr>
-        <w:lastRenderedPageBreak/>
         <w:t>Hindlimbs</w:t>
       </w:r>
       <w:proofErr w:type="spellEnd"/>
@@ -5806,7 +6314,21 @@
           <w:rFonts w:ascii="Times New Roman" w:hAnsi="Times New Roman" w:cs="Times New Roman"/>
           <w:bCs/>
         </w:rPr>
-        <w:t xml:space="preserve"> grooves; web formula: I ½ − 1 II 0</w:t>
+        <w:t xml:space="preserve"> grooves; </w:t>
+      </w:r>
+      <w:r>
+        <w:rPr>
+          <w:rFonts w:ascii="Times New Roman" w:hAnsi="Times New Roman" w:cs="Times New Roman"/>
+          <w:bCs/>
+        </w:rPr>
+        <w:t xml:space="preserve">dorsal surface of articulation of ultimate and penultimate phalanges with transverse, rounded, inverted cup-like supra-articular cutaneous flap; </w:t>
+      </w:r>
+      <w:r>
+        <w:rPr>
+          <w:rFonts w:ascii="Times New Roman" w:hAnsi="Times New Roman" w:cs="Times New Roman"/>
+          <w:bCs/>
+        </w:rPr>
+        <w:t>web formula: I ½ − 1 II 0</w:t>
       </w:r>
       <w:r>
         <w:rPr>
@@ -6160,6 +6682,7 @@
           <w:rFonts w:ascii="Times New Roman" w:hAnsi="Times New Roman" w:cs="Times New Roman"/>
           <w:i/>
         </w:rPr>
+        <w:lastRenderedPageBreak/>
         <w:t>Variation</w:t>
       </w:r>
       <w:proofErr w:type="gramStart"/>
@@ -6216,7 +6739,23 @@
           <w:rFonts w:ascii="Times New Roman" w:hAnsi="Times New Roman" w:cs="Times New Roman"/>
           <w:bCs/>
         </w:rPr>
-        <w:t xml:space="preserve"> in overall external morphology but has less spotting on the throat and more distinct reticulations on the belly. </w:t>
+        <w:t xml:space="preserve"> in overall external morphology but has less spotting on the throat and more distinct reticulations on the </w:t>
+      </w:r>
+      <w:proofErr w:type="spellStart"/>
+      <w:r>
+        <w:rPr>
+          <w:rFonts w:ascii="Times New Roman" w:hAnsi="Times New Roman" w:cs="Times New Roman"/>
+          <w:bCs/>
+        </w:rPr>
+        <w:t>ventrum</w:t>
+      </w:r>
+      <w:proofErr w:type="spellEnd"/>
+      <w:r>
+        <w:rPr>
+          <w:rFonts w:ascii="Times New Roman" w:hAnsi="Times New Roman" w:cs="Times New Roman"/>
+          <w:bCs/>
+        </w:rPr>
+        <w:t xml:space="preserve">. </w:t>
       </w:r>
       <w:proofErr w:type="spellStart"/>
       <w:r>
@@ -6333,7 +6872,6 @@
           <w:rFonts w:ascii="Times New Roman" w:hAnsi="Times New Roman" w:cs="Times New Roman"/>
           <w:i/>
         </w:rPr>
-        <w:lastRenderedPageBreak/>
         <w:t>Distribution</w:t>
       </w:r>
       <w:proofErr w:type="gramStart"/>
@@ -6543,7 +7081,21 @@
           <w:rFonts w:ascii="Times New Roman" w:hAnsi="Times New Roman" w:cs="Times New Roman"/>
           <w:bCs/>
         </w:rPr>
-        <w:t xml:space="preserve"> was collected at night in an adjacent lowland primary forest from the edge of a temporary forest pool (ca. 1.5 x 1.0 m). This pool was among a swampy, waterlogged area away from streams. It was </w:t>
+        <w:t xml:space="preserve"> was collected at night in an adjacent lowland primary forest from the edge of a temporary forest pool (ca. 1.5 x 1.0 m). This pool was among a swampy, waterlogged area away from streams. </w:t>
+      </w:r>
+      <w:r>
+        <w:rPr>
+          <w:rFonts w:ascii="Times New Roman" w:hAnsi="Times New Roman" w:cs="Times New Roman"/>
+          <w:bCs/>
+        </w:rPr>
+        <w:t>The new species</w:t>
+      </w:r>
+      <w:r>
+        <w:rPr>
+          <w:rFonts w:ascii="Times New Roman" w:hAnsi="Times New Roman" w:cs="Times New Roman"/>
+          <w:bCs/>
+        </w:rPr>
+        <w:t xml:space="preserve"> was </w:t>
       </w:r>
       <w:proofErr w:type="spellStart"/>
       <w:r>
@@ -6702,7 +7254,21 @@
           <w:rFonts w:ascii="Times New Roman" w:hAnsi="Times New Roman" w:cs="Times New Roman"/>
           <w:bCs/>
         </w:rPr>
-        <w:t xml:space="preserve"> sp. (Leong and Lim, 2004). These data suggest </w:t>
+        <w:t xml:space="preserve"> sp. (Leong and Lim, 2004). These </w:t>
+      </w:r>
+      <w:r>
+        <w:rPr>
+          <w:rFonts w:ascii="Times New Roman" w:hAnsi="Times New Roman" w:cs="Times New Roman"/>
+          <w:bCs/>
+        </w:rPr>
+        <w:t>observations</w:t>
+      </w:r>
+      <w:r>
+        <w:rPr>
+          <w:rFonts w:ascii="Times New Roman" w:hAnsi="Times New Roman" w:cs="Times New Roman"/>
+          <w:bCs/>
+        </w:rPr>
+        <w:t xml:space="preserve"> suggest </w:t>
       </w:r>
       <w:r>
         <w:rPr>
@@ -6788,6 +7354,7 @@
         <w:rPr>
           <w:rFonts w:ascii="Times New Roman" w:hAnsi="Times New Roman" w:cs="Times New Roman"/>
           <w:bCs/>
+          <w:i/>
         </w:rPr>
         <w:t>sensu</w:t>
       </w:r>
@@ -6814,6 +7381,13 @@
           <w:bCs/>
         </w:rPr>
         <w:t>, 2002</w:t>
+      </w:r>
+      <w:r>
+        <w:rPr>
+          <w:rFonts w:ascii="Times New Roman" w:hAnsi="Times New Roman" w:cs="Times New Roman"/>
+          <w:bCs/>
+        </w:rPr>
+        <w:t>; Brown and Siler, 2013</w:t>
       </w:r>
       <w:r>
         <w:rPr>
@@ -6966,6 +7540,13 @@
         <w:rPr>
           <w:rFonts w:ascii="Times New Roman" w:hAnsi="Times New Roman" w:cs="Times New Roman"/>
           <w:bCs/>
+        </w:rPr>
+        <w:t xml:space="preserve">that </w:t>
+      </w:r>
+      <w:r>
+        <w:rPr>
+          <w:rFonts w:ascii="Times New Roman" w:hAnsi="Times New Roman" w:cs="Times New Roman"/>
+          <w:bCs/>
           <w:i/>
         </w:rPr>
         <w:t xml:space="preserve">H. </w:t>
@@ -6985,6 +7566,13 @@
           <w:rFonts w:ascii="Times New Roman" w:hAnsi="Times New Roman" w:cs="Times New Roman"/>
           <w:bCs/>
         </w:rPr>
+        <w:t>,</w:t>
+      </w:r>
+      <w:r>
+        <w:rPr>
+          <w:rFonts w:ascii="Times New Roman" w:hAnsi="Times New Roman" w:cs="Times New Roman"/>
+          <w:bCs/>
+        </w:rPr>
         <w:t xml:space="preserve"> which is the sister species of </w:t>
       </w:r>
       <w:r>
@@ -7025,7 +7613,35 @@
           <w:rFonts w:ascii="Times New Roman" w:hAnsi="Times New Roman" w:cs="Times New Roman"/>
           <w:bCs/>
         </w:rPr>
-        <w:t xml:space="preserve"> sp. Sumatra, to be a species now exhibiting a </w:t>
+        <w:t xml:space="preserve"> sp. Sumatra, </w:t>
+      </w:r>
+      <w:r>
+        <w:rPr>
+          <w:rFonts w:ascii="Times New Roman" w:hAnsi="Times New Roman" w:cs="Times New Roman"/>
+          <w:bCs/>
+        </w:rPr>
+        <w:t>may</w:t>
+      </w:r>
+      <w:r>
+        <w:rPr>
+          <w:rFonts w:ascii="Times New Roman" w:hAnsi="Times New Roman" w:cs="Times New Roman"/>
+          <w:bCs/>
+        </w:rPr>
+        <w:t xml:space="preserve"> now </w:t>
+      </w:r>
+      <w:r>
+        <w:rPr>
+          <w:rFonts w:ascii="Times New Roman" w:hAnsi="Times New Roman" w:cs="Times New Roman"/>
+          <w:bCs/>
+        </w:rPr>
+        <w:t>exhibit</w:t>
+      </w:r>
+      <w:r>
+        <w:rPr>
+          <w:rFonts w:ascii="Times New Roman" w:hAnsi="Times New Roman" w:cs="Times New Roman"/>
+          <w:bCs/>
+        </w:rPr>
+        <w:t xml:space="preserve"> a </w:t>
       </w:r>
       <w:proofErr w:type="spellStart"/>
       <w:r>
@@ -7048,7 +7664,15 @@
           <w:rFonts w:ascii="Times New Roman" w:hAnsi="Times New Roman" w:cs="Times New Roman"/>
           <w:bCs/>
         </w:rPr>
-        <w:t>n phylogenetic affinity</w:t>
+        <w:t xml:space="preserve">n </w:t>
+      </w:r>
+      <w:r>
+        <w:rPr>
+          <w:rFonts w:ascii="Times New Roman" w:hAnsi="Times New Roman" w:cs="Times New Roman"/>
+          <w:bCs/>
+        </w:rPr>
+        <w:lastRenderedPageBreak/>
+        <w:t>phylogenetic affinity</w:t>
       </w:r>
       <w:r>
         <w:rPr>
@@ -7083,15 +7707,7 @@
           <w:rFonts w:ascii="Times New Roman" w:hAnsi="Times New Roman" w:cs="Times New Roman"/>
           <w:bCs/>
         </w:rPr>
-        <w:t xml:space="preserve">). One plausible scenario would be the existence of a widespread ancestral species that occurred in Sumatra and Peninsular Malaysia in the past. This is substantiated by the fact that the Strait of Malacca that separates Peninsular Malaysia and Sumatra is narrowest </w:t>
-      </w:r>
-      <w:r>
-        <w:rPr>
-          <w:rFonts w:ascii="Times New Roman" w:hAnsi="Times New Roman" w:cs="Times New Roman"/>
-          <w:bCs/>
-        </w:rPr>
-        <w:lastRenderedPageBreak/>
-        <w:t>(ca. 65 km) and shallowest (ca. 40 m) at the central portion of Peninsular Malaysia and was land positive at or below 40 m below present-day levels for approximately 55% of the time in the last 17,000 years (</w:t>
+        <w:t>). One plausible scenario would be the existence of a widespread ancestral species that occurred in Sumatra and Peninsular Malaysia in the past. This is substantiated by the fact that the Strait of Malacca that separates Peninsular Malaysia and Sumatra is narrowest (ca. 65 km) and shallowest (ca. 40 m) at the central portion of Peninsular Malaysia and was land positive at or below 40 m below present-day levels for approximately 55% of the time in the last 17,000 years (</w:t>
       </w:r>
       <w:proofErr w:type="spellStart"/>
       <w:r>
@@ -7335,7 +7951,30 @@
           <w:rFonts w:ascii="Times New Roman" w:hAnsi="Times New Roman" w:cs="Times New Roman"/>
           <w:bCs/>
         </w:rPr>
-        <w:t>efforts in any identifiable lowland swamp habitats in the immediate near future.  Not only are swamps and peat bog habitats insular in nature (surrounded by a generalized terrestrial habitat matrix), these habitats are heavily imperiled and rapidly disappearing throughout Southeast Asia (Ng et al., 1994; Myers et al., 2000).  The possibility that additional new species could await discovery in these unique habitats around the world should not be ignored (</w:t>
+        <w:t xml:space="preserve">efforts in any identifiable lowland swamp habitats in the immediate near future.  Not only are swamps and peat bog habitats insular in nature (surrounded by a generalized terrestrial habitat matrix), </w:t>
+      </w:r>
+      <w:proofErr w:type="gramStart"/>
+      <w:r>
+        <w:rPr>
+          <w:rFonts w:ascii="Times New Roman" w:hAnsi="Times New Roman" w:cs="Times New Roman"/>
+          <w:bCs/>
+        </w:rPr>
+        <w:t>but</w:t>
+      </w:r>
+      <w:proofErr w:type="gramEnd"/>
+      <w:r>
+        <w:rPr>
+          <w:rFonts w:ascii="Times New Roman" w:hAnsi="Times New Roman" w:cs="Times New Roman"/>
+          <w:bCs/>
+        </w:rPr>
+        <w:t xml:space="preserve"> </w:t>
+      </w:r>
+      <w:r>
+        <w:rPr>
+          <w:rFonts w:ascii="Times New Roman" w:hAnsi="Times New Roman" w:cs="Times New Roman"/>
+          <w:bCs/>
+        </w:rPr>
+        <w:t>these habitats are heavily imperiled and rapidly disappearing throughout Southeast Asia (Ng et al., 1994; Myers et al., 2000).  The possibility that additional new species could await discovery in these unique habitats around the world should not be ignored (</w:t>
       </w:r>
       <w:proofErr w:type="spellStart"/>
       <w:r>
@@ -7510,7 +8149,15 @@
           <w:rFonts w:ascii="Times New Roman" w:hAnsi="Times New Roman" w:cs="Times New Roman"/>
           <w:bCs/>
         </w:rPr>
-        <w:t xml:space="preserve">; Fig. 1), initially leading us to consider the possibility of the application of this name to the distinct </w:t>
+        <w:t xml:space="preserve">; Fig. 1), initially leading us </w:t>
+      </w:r>
+      <w:r>
+        <w:rPr>
+          <w:rFonts w:ascii="Times New Roman" w:hAnsi="Times New Roman" w:cs="Times New Roman"/>
+          <w:bCs/>
+        </w:rPr>
+        <w:lastRenderedPageBreak/>
+        <w:t xml:space="preserve">to consider the possibility of the application of this name to the distinct </w:t>
       </w:r>
       <w:r>
         <w:rPr>
@@ -7665,15 +8312,7 @@
           <w:rFonts w:ascii="Times New Roman" w:hAnsi="Times New Roman" w:cs="Times New Roman"/>
           <w:bCs/>
         </w:rPr>
-        <w:t xml:space="preserve">, 1910, p. 23, </w:t>
-      </w:r>
-      <w:r>
-        <w:rPr>
-          <w:rFonts w:ascii="Times New Roman" w:hAnsi="Times New Roman" w:cs="Times New Roman"/>
-          <w:bCs/>
-        </w:rPr>
-        <w:lastRenderedPageBreak/>
-        <w:t xml:space="preserve">pl. I, fig. 3) revealed that </w:t>
+        <w:t xml:space="preserve">, 1910, p. 23, pl. I, fig. 3) revealed that </w:t>
       </w:r>
       <w:r>
         <w:rPr>
@@ -7738,6 +8377,7 @@
         <w:rPr>
           <w:rFonts w:ascii="Times New Roman" w:hAnsi="Times New Roman" w:cs="Times New Roman"/>
           <w:bCs/>
+          <w:i/>
         </w:rPr>
         <w:t>sensu</w:t>
       </w:r>
@@ -7763,7 +8403,21 @@
           <w:rFonts w:ascii="Times New Roman" w:hAnsi="Times New Roman" w:cs="Times New Roman"/>
           <w:bCs/>
         </w:rPr>
-        <w:t xml:space="preserve">, 2002). The following characters were given by van </w:t>
+        <w:t xml:space="preserve">, 2002). The following characters were </w:t>
+      </w:r>
+      <w:r>
+        <w:rPr>
+          <w:rFonts w:ascii="Times New Roman" w:hAnsi="Times New Roman" w:cs="Times New Roman"/>
+          <w:bCs/>
+        </w:rPr>
+        <w:t>provided</w:t>
+      </w:r>
+      <w:r>
+        <w:rPr>
+          <w:rFonts w:ascii="Times New Roman" w:hAnsi="Times New Roman" w:cs="Times New Roman"/>
+          <w:bCs/>
+        </w:rPr>
+        <w:t xml:space="preserve"> by van </w:t>
       </w:r>
       <w:proofErr w:type="spellStart"/>
       <w:r>
@@ -7780,6 +8434,115 @@
           <w:bCs/>
         </w:rPr>
         <w:t xml:space="preserve"> (1923): brown above; sides, from tip of snout to vent, black, with a white streak from the tip of the snout along the upper lip, below the tympanum to the thighs; limbs pale brown, with dark </w:t>
+      </w:r>
+      <w:r>
+        <w:rPr>
+          <w:rFonts w:ascii="Times New Roman" w:hAnsi="Times New Roman" w:cs="Times New Roman"/>
+          <w:bCs/>
+          <w:iCs/>
+        </w:rPr>
+        <w:t>cross</w:t>
+      </w:r>
+      <w:r>
+        <w:rPr>
+          <w:rFonts w:ascii="Times New Roman" w:hAnsi="Times New Roman" w:cs="Times New Roman"/>
+          <w:bCs/>
+        </w:rPr>
+        <w:t xml:space="preserve">-bars; yellowish white beneath. Moreover, </w:t>
+      </w:r>
+      <w:proofErr w:type="spellStart"/>
+      <w:r>
+        <w:rPr>
+          <w:rFonts w:ascii="Times New Roman" w:hAnsi="Times New Roman" w:cs="Times New Roman"/>
+          <w:bCs/>
+        </w:rPr>
+        <w:t>Boulenger</w:t>
+      </w:r>
+      <w:proofErr w:type="spellEnd"/>
+      <w:r>
+        <w:rPr>
+          <w:rFonts w:ascii="Times New Roman" w:hAnsi="Times New Roman" w:cs="Times New Roman"/>
+          <w:bCs/>
+        </w:rPr>
+        <w:t xml:space="preserve"> (1920) described it as allied to </w:t>
+      </w:r>
+      <w:r>
+        <w:rPr>
+          <w:rFonts w:ascii="Times New Roman" w:hAnsi="Times New Roman" w:cs="Times New Roman"/>
+          <w:bCs/>
+          <w:i/>
+        </w:rPr>
+        <w:t xml:space="preserve">H. </w:t>
+      </w:r>
+      <w:proofErr w:type="spellStart"/>
+      <w:r>
+        <w:rPr>
+          <w:rFonts w:ascii="Times New Roman" w:hAnsi="Times New Roman" w:cs="Times New Roman"/>
+          <w:bCs/>
+          <w:i/>
+        </w:rPr>
+        <w:t>luctuosa</w:t>
+      </w:r>
+      <w:proofErr w:type="spellEnd"/>
+      <w:r>
+        <w:rPr>
+          <w:rFonts w:ascii="Times New Roman" w:hAnsi="Times New Roman" w:cs="Times New Roman"/>
+          <w:bCs/>
+        </w:rPr>
+        <w:t xml:space="preserve">, but having much in common with </w:t>
+      </w:r>
+      <w:r>
+        <w:rPr>
+          <w:rFonts w:ascii="Times New Roman" w:hAnsi="Times New Roman" w:cs="Times New Roman"/>
+          <w:bCs/>
+          <w:i/>
+        </w:rPr>
+        <w:t xml:space="preserve">H. </w:t>
+      </w:r>
+      <w:proofErr w:type="spellStart"/>
+      <w:r>
+        <w:rPr>
+          <w:rFonts w:ascii="Times New Roman" w:hAnsi="Times New Roman" w:cs="Times New Roman"/>
+          <w:bCs/>
+          <w:i/>
+        </w:rPr>
+        <w:t>nicobariensis</w:t>
+      </w:r>
+      <w:proofErr w:type="spellEnd"/>
+      <w:r>
+        <w:rPr>
+          <w:rFonts w:ascii="Times New Roman" w:hAnsi="Times New Roman" w:cs="Times New Roman"/>
+          <w:bCs/>
+        </w:rPr>
+        <w:t>. These discrepancies, along with results from our molecular analyses</w:t>
+      </w:r>
+      <w:r>
+        <w:rPr>
+          <w:rFonts w:ascii="Times New Roman" w:hAnsi="Times New Roman" w:cs="Times New Roman"/>
+          <w:bCs/>
+        </w:rPr>
+        <w:t>,</w:t>
+      </w:r>
+      <w:r>
+        <w:rPr>
+          <w:rFonts w:ascii="Times New Roman" w:hAnsi="Times New Roman" w:cs="Times New Roman"/>
+          <w:bCs/>
+        </w:rPr>
+        <w:t xml:space="preserve"> </w:t>
+      </w:r>
+      <w:r>
+        <w:rPr>
+          <w:rFonts w:ascii="Times New Roman" w:hAnsi="Times New Roman" w:cs="Times New Roman"/>
+          <w:bCs/>
+        </w:rPr>
+        <w:t>indicate</w:t>
+      </w:r>
+      <w:r>
+        <w:rPr>
+          <w:rFonts w:ascii="Times New Roman" w:hAnsi="Times New Roman" w:cs="Times New Roman"/>
+          <w:bCs/>
+        </w:rPr>
+        <w:t xml:space="preserve"> that </w:t>
       </w:r>
       <w:r>
         <w:rPr>
@@ -7788,14 +8551,14 @@
           <w:i/>
           <w:iCs/>
         </w:rPr>
-        <w:t>cross</w:t>
-      </w:r>
-      <w:r>
-        <w:rPr>
-          <w:rFonts w:ascii="Times New Roman" w:hAnsi="Times New Roman" w:cs="Times New Roman"/>
-          <w:bCs/>
-        </w:rPr>
-        <w:t xml:space="preserve">-bars; yellowish white beneath. Moreover, </w:t>
+        <w:t>H</w:t>
+      </w:r>
+      <w:r>
+        <w:rPr>
+          <w:rFonts w:ascii="Times New Roman" w:hAnsi="Times New Roman" w:cs="Times New Roman"/>
+          <w:bCs/>
+        </w:rPr>
+        <w:t xml:space="preserve">. sp. Sumatra represents a distinct and </w:t>
       </w:r>
       <w:proofErr w:type="spellStart"/>
       <w:r>
@@ -7803,7 +8566,7 @@
           <w:rFonts w:ascii="Times New Roman" w:hAnsi="Times New Roman" w:cs="Times New Roman"/>
           <w:bCs/>
         </w:rPr>
-        <w:t>Boulenger</w:t>
+        <w:t>undescribed</w:t>
       </w:r>
       <w:proofErr w:type="spellEnd"/>
       <w:r>
@@ -7811,7 +8574,46 @@
           <w:rFonts w:ascii="Times New Roman" w:hAnsi="Times New Roman" w:cs="Times New Roman"/>
           <w:bCs/>
         </w:rPr>
-        <w:t xml:space="preserve"> (1920) described it as allied to </w:t>
+        <w:t xml:space="preserve"> lineage.</w:t>
+      </w:r>
+      <w:r>
+        <w:rPr>
+          <w:rFonts w:ascii="Times New Roman" w:hAnsi="Times New Roman" w:cs="Times New Roman"/>
+          <w:bCs/>
+        </w:rPr>
+        <w:t xml:space="preserve"> The status of this and other, possibly undocumented, </w:t>
+      </w:r>
+      <w:proofErr w:type="spellStart"/>
+      <w:r>
+        <w:rPr>
+          <w:rFonts w:ascii="Times New Roman" w:hAnsi="Times New Roman" w:cs="Times New Roman"/>
+          <w:bCs/>
+        </w:rPr>
+        <w:t>montane</w:t>
+      </w:r>
+      <w:proofErr w:type="spellEnd"/>
+      <w:r>
+        <w:rPr>
+          <w:rFonts w:ascii="Times New Roman" w:hAnsi="Times New Roman" w:cs="Times New Roman"/>
+          <w:bCs/>
+        </w:rPr>
+        <w:t xml:space="preserve"> populations on </w:t>
+      </w:r>
+      <w:proofErr w:type="spellStart"/>
+      <w:r>
+        <w:rPr>
+          <w:rFonts w:ascii="Times New Roman" w:hAnsi="Times New Roman" w:cs="Times New Roman"/>
+          <w:bCs/>
+        </w:rPr>
+        <w:t>Sunda</w:t>
+      </w:r>
+      <w:proofErr w:type="spellEnd"/>
+      <w:r>
+        <w:rPr>
+          <w:rFonts w:ascii="Times New Roman" w:hAnsi="Times New Roman" w:cs="Times New Roman"/>
+          <w:bCs/>
+        </w:rPr>
+        <w:t xml:space="preserve"> Shelf islands should be prioritized as targets of future research. The taxonomic status of the multiple divergent lineages within the </w:t>
       </w:r>
       <w:r>
         <w:rPr>
@@ -7828,7 +8630,7 @@
           <w:bCs/>
           <w:i/>
         </w:rPr>
-        <w:t>luctuosa</w:t>
+        <w:t>picturata</w:t>
       </w:r>
       <w:proofErr w:type="spellEnd"/>
       <w:r>
@@ -7836,24 +8638,15 @@
           <w:rFonts w:ascii="Times New Roman" w:hAnsi="Times New Roman" w:cs="Times New Roman"/>
           <w:bCs/>
         </w:rPr>
-        <w:t xml:space="preserve">, but having much in common with </w:t>
-      </w:r>
-      <w:r>
-        <w:rPr>
-          <w:rFonts w:ascii="Times New Roman" w:hAnsi="Times New Roman" w:cs="Times New Roman"/>
-          <w:bCs/>
-          <w:i/>
-        </w:rPr>
-        <w:t xml:space="preserve">H. </w:t>
+        <w:t xml:space="preserve"> Complex (Brown and </w:t>
       </w:r>
       <w:proofErr w:type="spellStart"/>
       <w:r>
         <w:rPr>
           <w:rFonts w:ascii="Times New Roman" w:hAnsi="Times New Roman" w:cs="Times New Roman"/>
           <w:bCs/>
-          <w:i/>
-        </w:rPr>
-        <w:t>nicobariensis</w:t>
+        </w:rPr>
+        <w:t>Guttman</w:t>
       </w:r>
       <w:proofErr w:type="spellEnd"/>
       <w:r>
@@ -7861,67 +8654,7 @@
           <w:rFonts w:ascii="Times New Roman" w:hAnsi="Times New Roman" w:cs="Times New Roman"/>
           <w:bCs/>
         </w:rPr>
-        <w:t>. These discrepancies, along with results from our molecular analyses</w:t>
-      </w:r>
-      <w:r>
-        <w:rPr>
-          <w:rFonts w:ascii="Times New Roman" w:hAnsi="Times New Roman" w:cs="Times New Roman"/>
-          <w:bCs/>
-        </w:rPr>
-        <w:t>,</w:t>
-      </w:r>
-      <w:r>
-        <w:rPr>
-          <w:rFonts w:ascii="Times New Roman" w:hAnsi="Times New Roman" w:cs="Times New Roman"/>
-          <w:bCs/>
-        </w:rPr>
-        <w:t xml:space="preserve"> </w:t>
-      </w:r>
-      <w:r>
-        <w:rPr>
-          <w:rFonts w:ascii="Times New Roman" w:hAnsi="Times New Roman" w:cs="Times New Roman"/>
-          <w:bCs/>
-        </w:rPr>
-        <w:t>indicate</w:t>
-      </w:r>
-      <w:r>
-        <w:rPr>
-          <w:rFonts w:ascii="Times New Roman" w:hAnsi="Times New Roman" w:cs="Times New Roman"/>
-          <w:bCs/>
-        </w:rPr>
-        <w:t xml:space="preserve"> that </w:t>
-      </w:r>
-      <w:r>
-        <w:rPr>
-          <w:rFonts w:ascii="Times New Roman" w:hAnsi="Times New Roman" w:cs="Times New Roman"/>
-          <w:bCs/>
-          <w:i/>
-          <w:iCs/>
-        </w:rPr>
-        <w:t>H</w:t>
-      </w:r>
-      <w:r>
-        <w:rPr>
-          <w:rFonts w:ascii="Times New Roman" w:hAnsi="Times New Roman" w:cs="Times New Roman"/>
-          <w:bCs/>
-        </w:rPr>
-        <w:t xml:space="preserve">. sp. Sumatra represents a distinct and </w:t>
-      </w:r>
-      <w:proofErr w:type="spellStart"/>
-      <w:r>
-        <w:rPr>
-          <w:rFonts w:ascii="Times New Roman" w:hAnsi="Times New Roman" w:cs="Times New Roman"/>
-          <w:bCs/>
-        </w:rPr>
-        <w:t>undescribed</w:t>
-      </w:r>
-      <w:proofErr w:type="spellEnd"/>
-      <w:r>
-        <w:rPr>
-          <w:rFonts w:ascii="Times New Roman" w:hAnsi="Times New Roman" w:cs="Times New Roman"/>
-          <w:bCs/>
-        </w:rPr>
-        <w:t xml:space="preserve"> lineage.</w:t>
+        <w:t>, 2002) should likewise be the subject of scrutiny by taxonomists in the immediate future (Brown and Siler, 2013).</w:t>
       </w:r>
     </w:p>
     <w:p>
@@ -8260,7 +8993,6 @@
         <w:rPr>
           <w:rFonts w:ascii="Times New Roman" w:hAnsi="Times New Roman" w:cs="Times New Roman"/>
         </w:rPr>
-        <w:lastRenderedPageBreak/>
         <w:t>Boulenger</w:t>
       </w:r>
       <w:proofErr w:type="spellEnd"/>
@@ -8406,16 +9138,20 @@
       <w:r>
         <w:rPr>
           <w:rFonts w:ascii="Times New Roman" w:hAnsi="Times New Roman" w:cs="Times New Roman"/>
-          <w:highlight w:val="yellow"/>
         </w:rPr>
         <w:t>Brown, R.M., and C.D. Siler. 2013. Spotted stream frog diversification at the Australasian faunal zone interface, mainland versus island comparisons, and a test of the Philippine ‘dual-umbilicus’ hypothesis. Journal of Biogeography</w:t>
       </w:r>
       <w:r>
         <w:rPr>
           <w:rFonts w:ascii="Times New Roman" w:hAnsi="Times New Roman" w:cs="Times New Roman"/>
-          <w:highlight w:val="yellow"/>
-        </w:rPr>
-        <w:t xml:space="preserve"> early view</w:t>
+        </w:rPr>
+        <w:t xml:space="preserve"> </w:t>
+      </w:r>
+      <w:r>
+        <w:rPr>
+          <w:rFonts w:ascii="Times New Roman" w:hAnsi="Times New Roman" w:cs="Times New Roman"/>
+        </w:rPr>
+        <w:t>Early View</w:t>
       </w:r>
     </w:p>
     <w:p>
@@ -8597,6 +9333,7 @@
         <w:rPr>
           <w:rFonts w:ascii="Times New Roman" w:hAnsi="Times New Roman" w:cs="Times New Roman"/>
         </w:rPr>
+        <w:lastRenderedPageBreak/>
         <w:t>Dring</w:t>
       </w:r>
       <w:proofErr w:type="spellEnd"/>
@@ -8877,14 +9614,7 @@
         <w:rPr>
           <w:rFonts w:ascii="Times New Roman" w:hAnsi="Times New Roman" w:cs="Times New Roman"/>
         </w:rPr>
-        <w:t xml:space="preserve"> of fanged frogs: </w:t>
-      </w:r>
-      <w:r>
-        <w:rPr>
-          <w:rFonts w:ascii="Times New Roman" w:hAnsi="Times New Roman" w:cs="Times New Roman"/>
-        </w:rPr>
-        <w:lastRenderedPageBreak/>
-        <w:t xml:space="preserve">testing </w:t>
+        <w:t xml:space="preserve"> of fanged frogs: testing </w:t>
       </w:r>
       <w:proofErr w:type="spellStart"/>
       <w:r>
@@ -9474,6 +10204,7 @@
         <w:rPr>
           <w:rFonts w:ascii="Times New Roman" w:hAnsi="Times New Roman" w:cs="Times New Roman"/>
         </w:rPr>
+        <w:lastRenderedPageBreak/>
         <w:t xml:space="preserve">Myers, N., R.A. </w:t>
       </w:r>
       <w:proofErr w:type="spellStart"/>
@@ -9676,7 +10407,6 @@
         <w:rPr>
           <w:rFonts w:ascii="Times New Roman" w:hAnsi="Times New Roman" w:cs="Times New Roman"/>
         </w:rPr>
-        <w:lastRenderedPageBreak/>
         <w:t>Rambaut</w:t>
       </w:r>
       <w:proofErr w:type="spellEnd"/>
@@ -10246,6 +10976,7 @@
         <w:rPr>
           <w:rFonts w:ascii="Times New Roman" w:hAnsi="Times New Roman" w:cs="Times New Roman"/>
         </w:rPr>
+        <w:lastRenderedPageBreak/>
         <w:t>van</w:t>
       </w:r>
       <w:proofErr w:type="gramEnd"/>
@@ -10360,6 +11091,9 @@
     <w:p>
       <w:pPr>
         <w:pStyle w:val="DefaultStyle"/>
+        <w:tabs>
+          <w:tab w:val="left" w:pos="1463"/>
+        </w:tabs>
         <w:spacing w:line="480" w:lineRule="auto"/>
         <w:ind w:left="270" w:hanging="270"/>
         <w:rPr>
@@ -10371,6 +11105,112 @@
         <w:rPr>
           <w:rFonts w:ascii="Times New Roman" w:hAnsi="Times New Roman" w:cs="Times New Roman"/>
         </w:rPr>
+        <w:t>Wiens</w:t>
+      </w:r>
+      <w:proofErr w:type="spellEnd"/>
+      <w:r>
+        <w:rPr>
+          <w:rFonts w:ascii="Times New Roman" w:hAnsi="Times New Roman" w:cs="Times New Roman"/>
+        </w:rPr>
+        <w:t xml:space="preserve">, J.J., J.S. </w:t>
+      </w:r>
+      <w:proofErr w:type="spellStart"/>
+      <w:r>
+        <w:rPr>
+          <w:rFonts w:ascii="Times New Roman" w:hAnsi="Times New Roman" w:cs="Times New Roman"/>
+        </w:rPr>
+        <w:t>Sukumaran</w:t>
+      </w:r>
+      <w:proofErr w:type="spellEnd"/>
+      <w:r>
+        <w:rPr>
+          <w:rFonts w:ascii="Times New Roman" w:hAnsi="Times New Roman" w:cs="Times New Roman"/>
+        </w:rPr>
+        <w:t xml:space="preserve">, R.A. </w:t>
+      </w:r>
+      <w:proofErr w:type="spellStart"/>
+      <w:r>
+        <w:rPr>
+          <w:rFonts w:ascii="Times New Roman" w:hAnsi="Times New Roman" w:cs="Times New Roman"/>
+        </w:rPr>
+        <w:t>Pyron</w:t>
+      </w:r>
+      <w:proofErr w:type="spellEnd"/>
+      <w:r>
+        <w:rPr>
+          <w:rFonts w:ascii="Times New Roman" w:hAnsi="Times New Roman" w:cs="Times New Roman"/>
+        </w:rPr>
+        <w:t xml:space="preserve">, and R.M. Brown. 2009. </w:t>
+      </w:r>
+      <w:r>
+        <w:rPr>
+          <w:rFonts w:ascii="Times New Roman" w:hAnsi="Times New Roman" w:cs="Times New Roman"/>
+        </w:rPr>
+        <w:t xml:space="preserve">Evolutionary and biogeographic origins of high tropical diversity in old world </w:t>
+      </w:r>
+      <w:r>
+        <w:rPr>
+          <w:rFonts w:ascii="Times New Roman" w:hAnsi="Times New Roman" w:cs="Times New Roman"/>
+        </w:rPr>
+        <w:t>frogs (</w:t>
+      </w:r>
+      <w:proofErr w:type="spellStart"/>
+      <w:r>
+        <w:rPr>
+          <w:rFonts w:ascii="Times New Roman" w:hAnsi="Times New Roman" w:cs="Times New Roman"/>
+        </w:rPr>
+        <w:t>Ranidae</w:t>
+      </w:r>
+      <w:proofErr w:type="spellEnd"/>
+      <w:r>
+        <w:rPr>
+          <w:rFonts w:ascii="Times New Roman" w:hAnsi="Times New Roman" w:cs="Times New Roman"/>
+        </w:rPr>
+        <w:t xml:space="preserve">). </w:t>
+      </w:r>
+      <w:proofErr w:type="gramStart"/>
+      <w:r>
+        <w:rPr>
+          <w:rFonts w:ascii="Times New Roman" w:hAnsi="Times New Roman" w:cs="Times New Roman"/>
+        </w:rPr>
+        <w:t>Evolution</w:t>
+      </w:r>
+      <w:r>
+        <w:rPr>
+          <w:rFonts w:ascii="Times New Roman" w:hAnsi="Times New Roman" w:cs="Times New Roman"/>
+          <w:i/>
+        </w:rPr>
+        <w:t xml:space="preserve"> </w:t>
+      </w:r>
+      <w:r>
+        <w:rPr>
+          <w:rFonts w:ascii="Times New Roman" w:hAnsi="Times New Roman" w:cs="Times New Roman"/>
+        </w:rPr>
+        <w:t>64:</w:t>
+      </w:r>
+      <w:r>
+        <w:rPr>
+          <w:rFonts w:ascii="Times New Roman" w:hAnsi="Times New Roman" w:cs="Times New Roman"/>
+          <w:lang w:bidi="en-US"/>
+        </w:rPr>
+        <w:t>1217–1231.</w:t>
+      </w:r>
+      <w:proofErr w:type="gramEnd"/>
+    </w:p>
+    <w:p>
+      <w:pPr>
+        <w:pStyle w:val="DefaultStyle"/>
+        <w:spacing w:line="480" w:lineRule="auto"/>
+        <w:ind w:left="270" w:hanging="270"/>
+        <w:rPr>
+          <w:rFonts w:ascii="Times New Roman" w:hAnsi="Times New Roman" w:cs="Times New Roman"/>
+        </w:rPr>
+      </w:pPr>
+      <w:proofErr w:type="spellStart"/>
+      <w:r>
+        <w:rPr>
+          <w:rFonts w:ascii="Times New Roman" w:hAnsi="Times New Roman" w:cs="Times New Roman"/>
+        </w:rPr>
         <w:t>Zainudin</w:t>
       </w:r>
       <w:proofErr w:type="spellEnd"/>
@@ -10500,6 +11340,126 @@
         <w:tab/>
         <w:t xml:space="preserve">International Journal of Modern Physics: Conference Series 9:199–208. </w:t>
       </w:r>
+    </w:p>
+    <w:p>
+      <w:pPr>
+        <w:pStyle w:val="DefaultStyle"/>
+        <w:spacing w:line="480" w:lineRule="auto"/>
+        <w:ind w:left="270" w:hanging="270"/>
+        <w:rPr>
+          <w:rFonts w:ascii="Times New Roman" w:hAnsi="Times New Roman" w:cs="Times New Roman"/>
+        </w:rPr>
+      </w:pPr>
+    </w:p>
+    <w:p>
+      <w:pPr>
+        <w:pStyle w:val="DefaultStyle"/>
+        <w:spacing w:line="480" w:lineRule="auto"/>
+        <w:ind w:left="270" w:hanging="270"/>
+        <w:rPr>
+          <w:rFonts w:ascii="Times New Roman" w:hAnsi="Times New Roman" w:cs="Times New Roman"/>
+        </w:rPr>
+      </w:pPr>
+    </w:p>
+    <w:p>
+      <w:pPr>
+        <w:pStyle w:val="DefaultStyle"/>
+        <w:spacing w:line="480" w:lineRule="auto"/>
+        <w:ind w:left="270" w:hanging="270"/>
+        <w:rPr>
+          <w:rFonts w:ascii="Times New Roman" w:hAnsi="Times New Roman" w:cs="Times New Roman"/>
+        </w:rPr>
+      </w:pPr>
+    </w:p>
+    <w:p>
+      <w:pPr>
+        <w:pStyle w:val="DefaultStyle"/>
+        <w:spacing w:line="480" w:lineRule="auto"/>
+        <w:ind w:left="270" w:hanging="270"/>
+        <w:rPr>
+          <w:rFonts w:ascii="Times New Roman" w:hAnsi="Times New Roman" w:cs="Times New Roman"/>
+        </w:rPr>
+      </w:pPr>
+    </w:p>
+    <w:p>
+      <w:pPr>
+        <w:pStyle w:val="DefaultStyle"/>
+        <w:spacing w:line="480" w:lineRule="auto"/>
+        <w:ind w:left="270" w:hanging="270"/>
+        <w:rPr>
+          <w:rFonts w:ascii="Times New Roman" w:hAnsi="Times New Roman" w:cs="Times New Roman"/>
+        </w:rPr>
+      </w:pPr>
+    </w:p>
+    <w:p>
+      <w:pPr>
+        <w:pStyle w:val="DefaultStyle"/>
+        <w:spacing w:line="480" w:lineRule="auto"/>
+        <w:ind w:left="270" w:hanging="270"/>
+        <w:rPr>
+          <w:rFonts w:ascii="Times New Roman" w:hAnsi="Times New Roman" w:cs="Times New Roman"/>
+        </w:rPr>
+      </w:pPr>
+    </w:p>
+    <w:p>
+      <w:pPr>
+        <w:pStyle w:val="DefaultStyle"/>
+        <w:spacing w:line="480" w:lineRule="auto"/>
+        <w:ind w:left="270" w:hanging="270"/>
+        <w:rPr>
+          <w:rFonts w:ascii="Times New Roman" w:hAnsi="Times New Roman" w:cs="Times New Roman"/>
+        </w:rPr>
+      </w:pPr>
+    </w:p>
+    <w:p>
+      <w:pPr>
+        <w:pStyle w:val="DefaultStyle"/>
+        <w:spacing w:line="480" w:lineRule="auto"/>
+        <w:ind w:left="270" w:hanging="270"/>
+        <w:rPr>
+          <w:rFonts w:ascii="Times New Roman" w:hAnsi="Times New Roman" w:cs="Times New Roman"/>
+        </w:rPr>
+      </w:pPr>
+    </w:p>
+    <w:p>
+      <w:pPr>
+        <w:pStyle w:val="DefaultStyle"/>
+        <w:spacing w:line="480" w:lineRule="auto"/>
+        <w:ind w:left="270" w:hanging="270"/>
+        <w:rPr>
+          <w:rFonts w:ascii="Times New Roman" w:hAnsi="Times New Roman" w:cs="Times New Roman"/>
+        </w:rPr>
+      </w:pPr>
+    </w:p>
+    <w:p>
+      <w:pPr>
+        <w:pStyle w:val="DefaultStyle"/>
+        <w:spacing w:line="480" w:lineRule="auto"/>
+        <w:ind w:left="270" w:hanging="270"/>
+        <w:rPr>
+          <w:rFonts w:ascii="Times New Roman" w:hAnsi="Times New Roman" w:cs="Times New Roman"/>
+        </w:rPr>
+      </w:pPr>
+    </w:p>
+    <w:p>
+      <w:pPr>
+        <w:pStyle w:val="DefaultStyle"/>
+        <w:spacing w:line="480" w:lineRule="auto"/>
+        <w:ind w:left="270" w:hanging="270"/>
+        <w:rPr>
+          <w:rFonts w:ascii="Times New Roman" w:hAnsi="Times New Roman" w:cs="Times New Roman"/>
+        </w:rPr>
+      </w:pPr>
+    </w:p>
+    <w:p>
+      <w:pPr>
+        <w:pStyle w:val="DefaultStyle"/>
+        <w:spacing w:line="480" w:lineRule="auto"/>
+        <w:ind w:left="270" w:hanging="270"/>
+        <w:rPr>
+          <w:rFonts w:ascii="Times New Roman" w:hAnsi="Times New Roman" w:cs="Times New Roman"/>
+        </w:rPr>
+      </w:pPr>
     </w:p>
     <w:p>
       <w:pPr>
@@ -10546,6 +11506,12 @@
           <w:rFonts w:ascii="Times New Roman" w:hAnsi="Times New Roman" w:cs="Times New Roman"/>
         </w:rPr>
         <w:t xml:space="preserve">Samples used in this study and </w:t>
+      </w:r>
+      <w:r>
+        <w:rPr>
+          <w:rFonts w:ascii="Times New Roman" w:hAnsi="Times New Roman" w:cs="Times New Roman"/>
+        </w:rPr>
+        <w:t xml:space="preserve">accompanying </w:t>
       </w:r>
       <w:proofErr w:type="spellStart"/>
       <w:r>
@@ -14238,7 +15204,15 @@
         <w:rPr>
           <w:rFonts w:ascii="Times New Roman" w:hAnsi="Times New Roman" w:cs="Times New Roman"/>
         </w:rPr>
-        <w:t xml:space="preserve"> Ranges follow mean ± SD.</w:t>
+        <w:t xml:space="preserve"> Ranges follow mean</w:t>
+      </w:r>
+      <w:bookmarkStart w:id="1" w:name="_GoBack"/>
+      <w:bookmarkEnd w:id="1"/>
+      <w:r>
+        <w:rPr>
+          <w:rFonts w:ascii="Times New Roman" w:hAnsi="Times New Roman" w:cs="Times New Roman"/>
+        </w:rPr>
+        <w:t xml:space="preserve"> ± SD.</w:t>
       </w:r>
       <w:r>
         <w:rPr>
@@ -33282,8 +34256,6 @@
             </w:r>
           </w:p>
         </w:tc>
-        <w:bookmarkStart w:id="1" w:name="_GoBack"/>
-        <w:bookmarkEnd w:id="1"/>
       </w:tr>
     </w:tbl>
     <w:p>
@@ -38540,7 +39512,7 @@
     </w:p>
     <w:sectPr>
       <w:footnotePr>
-        <w:numStart w:val="6"/>
+        <w:numStart w:val="5"/>
       </w:footnotePr>
       <w:type w:val="continuous"/>
       <w:pgSz w:w="12240" w:h="15840"/>
@@ -38624,16 +39596,15 @@
       <w:pPr>
         <w:pStyle w:val="FootnoteText"/>
         <w:ind w:firstLine="720"/>
-        <w:rPr>
-          <w:rFonts w:ascii="Times New Roman" w:hAnsi="Times New Roman" w:cs="Times New Roman"/>
-        </w:rPr>
       </w:pPr>
       <w:r>
         <w:rPr>
-          <w:rFonts w:ascii="Times New Roman" w:hAnsi="Times New Roman" w:cs="Times New Roman"/>
-          <w:vertAlign w:val="superscript"/>
-        </w:rPr>
-        <w:t>6</w:t>
+          <w:rStyle w:val="FootnoteReference"/>
+        </w:rPr>
+        <w:footnoteRef/>
+      </w:r>
+      <w:r>
+        <w:t xml:space="preserve"> </w:t>
       </w:r>
       <w:r>
         <w:rPr>
@@ -38659,7 +39630,7 @@
         <w:rPr>
           <w:rFonts w:ascii="Times New Roman" w:hAnsi="Times New Roman" w:cs="Times New Roman"/>
         </w:rPr>
-        <w:t>, kin_onn@yahoo.com</w:t>
+        <w:t>, chanko@ku.edu</w:t>
       </w:r>
     </w:p>
   </w:footnote>
@@ -38696,7 +39667,7 @@
       <w:rPr>
         <w:noProof/>
       </w:rPr>
-      <w:t>1</w:t>
+      <w:t>3</w:t>
     </w:r>
     <w:r>
       <w:fldChar w:fldCharType="end"/>

</xml_diff>